<commit_message>
endgültige Version für Jürgen
</commit_message>
<xml_diff>
--- a/IHB2016_brueckenMonitoring_Gordian.docx
+++ b/IHB2016_brueckenMonitoring_Gordian.docx
@@ -420,6 +420,10 @@
           <w:tab w:val="left" w:pos="3544"/>
         </w:tabs>
         <w:jc w:val="left"/>
+        <w:rPr>
+          <w:color w:val="FF0000"/>
+          <w:szCs w:val="20"/>
+        </w:rPr>
       </w:pPr>
       <w:r>
         <w:br w:type="page"/>
@@ -487,6 +491,23 @@
           <w:szCs w:val="20"/>
         </w:rPr>
         <w:t xml:space="preserve"> fett</w:t>
+      </w:r>
+    </w:p>
+    <w:p>
+      <w:pPr>
+        <w:spacing w:after="160" w:line="259" w:lineRule="auto"/>
+        <w:jc w:val="left"/>
+        <w:rPr>
+          <w:color w:val="FF0000"/>
+          <w:szCs w:val="20"/>
+        </w:rPr>
+      </w:pPr>
+      <w:r>
+        <w:rPr>
+          <w:color w:val="FF0000"/>
+          <w:szCs w:val="20"/>
+        </w:rPr>
+        <w:br w:type="page"/>
       </w:r>
     </w:p>
     <w:p>
@@ -503,305 +524,126 @@
           <w:color w:val="000000"/>
         </w:rPr>
       </w:pPr>
-      <w:bookmarkStart w:id="0" w:name="_GoBack"/>
-      <w:bookmarkEnd w:id="0"/>
-      <w:r>
-        <w:t>Überschrift 1</w:t>
-      </w:r>
-      <w:r>
-        <w:rPr>
-          <w:color w:val="000000"/>
-        </w:rPr>
-        <w:tab/>
-      </w:r>
-      <w:r>
-        <w:rPr>
-          <w:b w:val="0"/>
-          <w:color w:val="FF0000"/>
-          <w:sz w:val="20"/>
-          <w:szCs w:val="20"/>
-        </w:rPr>
-        <w:t>Verdana 14 pt, fett, Absatz vor 12 pt / nach 6 pt</w:t>
-      </w:r>
-    </w:p>
-    <w:p>
-      <w:pPr>
-        <w:pStyle w:val="Beschriftung"/>
-        <w:spacing w:before="120"/>
-        <w:rPr>
-          <w:sz w:val="24"/>
-          <w:szCs w:val="24"/>
-        </w:rPr>
-      </w:pPr>
-    </w:p>
-    <w:p>
-      <w:pPr>
-        <w:pStyle w:val="berschrift2"/>
-        <w:ind w:firstLine="0"/>
-        <w:rPr>
-          <w:b w:val="0"/>
-          <w:iCs w:val="0"/>
-          <w:color w:val="000000"/>
-          <w:kern w:val="32"/>
-          <w:sz w:val="20"/>
-          <w:szCs w:val="20"/>
-        </w:rPr>
-      </w:pPr>
-      <w:r>
-        <w:rPr>
-          <w:szCs w:val="24"/>
-        </w:rPr>
-        <w:t>Überschrift 2</w:t>
-      </w:r>
-      <w:r>
-        <w:rPr>
-          <w:szCs w:val="24"/>
-        </w:rPr>
-        <w:tab/>
-      </w:r>
-      <w:r>
-        <w:rPr>
-          <w:b w:val="0"/>
-          <w:iCs w:val="0"/>
-          <w:color w:val="FF0000"/>
-          <w:kern w:val="32"/>
-          <w:sz w:val="20"/>
-          <w:szCs w:val="20"/>
-        </w:rPr>
-        <w:t>Verdana 12</w:t>
-      </w:r>
-      <w:r>
-        <w:rPr>
-          <w:b w:val="0"/>
-          <w:iCs w:val="0"/>
-          <w:color w:val="FF0000"/>
-          <w:kern w:val="32"/>
-          <w:sz w:val="20"/>
+      <w:r>
+        <w:lastRenderedPageBreak/>
+        <w:t>Monitoring der Stuttgarter Brücke</w:t>
+      </w:r>
+    </w:p>
+    <w:p>
+      <w:r>
+        <w:t xml:space="preserve">Das Monitoringkonzept verfolgt </w:t>
+      </w:r>
+      <w:r>
+        <w:t>zunächst</w:t>
+      </w:r>
+      <w:r>
+        <w:t xml:space="preserve"> das Ziel des </w:t>
+      </w:r>
+      <w:r>
+        <w:rPr>
+          <w:szCs w:val="20"/>
+        </w:rPr>
+        <w:t>wiss</w:t>
+      </w:r>
+      <w:r>
+        <w:rPr>
+          <w:szCs w:val="20"/>
+        </w:rPr>
+        <w:t xml:space="preserve">enschaftlichen </w:t>
+      </w:r>
+      <w:r>
+        <w:rPr>
+          <w:szCs w:val="20"/>
+        </w:rPr>
+        <w:t>Erkenntnisg</w:t>
+      </w:r>
+      <w:r>
+        <w:rPr>
+          <w:szCs w:val="20"/>
+        </w:rPr>
+        <w:t>e</w:t>
+      </w:r>
+      <w:r>
+        <w:rPr>
+          <w:szCs w:val="20"/>
+        </w:rPr>
+        <w:t>winn</w:t>
+      </w:r>
+      <w:r>
+        <w:rPr>
+          <w:szCs w:val="20"/>
+        </w:rPr>
+        <w:t>s,</w:t>
+      </w:r>
+      <w:r>
+        <w:rPr>
           <w:szCs w:val="20"/>
         </w:rPr>
         <w:t xml:space="preserve"> </w:t>
       </w:r>
       <w:r>
         <w:rPr>
-          <w:b w:val="0"/>
-          <w:iCs w:val="0"/>
-          <w:color w:val="FF0000"/>
-          <w:kern w:val="32"/>
-          <w:sz w:val="20"/>
-          <w:szCs w:val="20"/>
-        </w:rPr>
-        <w:t>pt</w:t>
-      </w:r>
-      <w:r>
-        <w:rPr>
-          <w:b w:val="0"/>
-          <w:iCs w:val="0"/>
-          <w:color w:val="FF0000"/>
-          <w:kern w:val="32"/>
-          <w:sz w:val="20"/>
-          <w:szCs w:val="20"/>
-        </w:rPr>
-        <w:t>,</w:t>
-      </w:r>
-      <w:r>
-        <w:rPr>
-          <w:b w:val="0"/>
-          <w:iCs w:val="0"/>
-          <w:color w:val="FF0000"/>
-          <w:kern w:val="32"/>
-          <w:sz w:val="20"/>
-          <w:szCs w:val="20"/>
-        </w:rPr>
-        <w:t xml:space="preserve"> fett</w:t>
-      </w:r>
-      <w:r>
-        <w:rPr>
-          <w:b w:val="0"/>
-          <w:iCs w:val="0"/>
-          <w:color w:val="FF0000"/>
-          <w:kern w:val="32"/>
-          <w:sz w:val="20"/>
-          <w:szCs w:val="20"/>
-        </w:rPr>
-        <w:t>, Absatz vor 6 pt / nach 6 pt</w:t>
-      </w:r>
-    </w:p>
-    <w:p>
-      <w:pPr>
-        <w:rPr>
-          <w:rFonts w:cs="Arial"/>
-          <w:bCs/>
-          <w:color w:val="000000"/>
-          <w:kern w:val="32"/>
-          <w:szCs w:val="20"/>
-        </w:rPr>
-      </w:pPr>
-    </w:p>
-    <w:p>
-      <w:pPr>
-        <w:spacing w:after="120"/>
-        <w:rPr>
-          <w:sz w:val="22"/>
-          <w:szCs w:val="22"/>
-        </w:rPr>
-      </w:pPr>
-      <w:r>
-        <w:t>Text</w:t>
-      </w:r>
-      <w:r>
-        <w:rPr>
-          <w:sz w:val="22"/>
-          <w:szCs w:val="22"/>
-        </w:rPr>
-        <w:tab/>
-      </w:r>
-      <w:r>
-        <w:rPr>
-          <w:sz w:val="22"/>
-          <w:szCs w:val="22"/>
-        </w:rPr>
-        <w:t xml:space="preserve"> </w:t>
-      </w:r>
-      <w:r>
-        <w:rPr>
-          <w:bCs/>
-          <w:color w:val="FF0000"/>
-          <w:szCs w:val="20"/>
-        </w:rPr>
-        <w:t>Verdana</w:t>
-      </w:r>
-      <w:r>
-        <w:rPr>
-          <w:bCs/>
-          <w:color w:val="FF0000"/>
-          <w:szCs w:val="20"/>
-        </w:rPr>
-        <w:t xml:space="preserve"> 1</w:t>
-      </w:r>
-      <w:r>
-        <w:rPr>
-          <w:color w:val="FF0000"/>
-          <w:szCs w:val="20"/>
-        </w:rPr>
-        <w:t>0</w:t>
-      </w:r>
-      <w:r>
-        <w:rPr>
-          <w:color w:val="FF0000"/>
-          <w:szCs w:val="20"/>
-        </w:rPr>
-        <w:t xml:space="preserve"> </w:t>
-      </w:r>
-      <w:r>
-        <w:rPr>
-          <w:color w:val="FF0000"/>
-          <w:szCs w:val="20"/>
-        </w:rPr>
-        <w:t>pt</w:t>
-      </w:r>
-    </w:p>
-    <w:p>
-      <w:pPr>
-        <w:rPr>
-          <w:rFonts w:cs="Arial"/>
-          <w:bCs/>
-          <w:color w:val="000000"/>
-          <w:kern w:val="32"/>
-          <w:szCs w:val="20"/>
-        </w:rPr>
-      </w:pPr>
-    </w:p>
-    <w:p>
-      <w:pPr>
-        <w:pStyle w:val="Bildbeschriftung"/>
-        <w:rPr>
-          <w:color w:val="FF0000"/>
-          <w:sz w:val="20"/>
-          <w:szCs w:val="20"/>
-        </w:rPr>
-      </w:pPr>
+          <w:szCs w:val="20"/>
+        </w:rPr>
+        <w:t xml:space="preserve">wobei </w:t>
+      </w:r>
+      <w:r>
+        <w:t>insbesondere die Spannungsverteilung auf Grund von Eigen- und Verkehr</w:t>
+      </w:r>
+      <w:r>
+        <w:t>s</w:t>
+      </w:r>
+      <w:r>
+        <w:t>lasten sowie durch unterschiedliche Querverformu</w:t>
+      </w:r>
+      <w:r>
+        <w:t>n</w:t>
+      </w:r>
+      <w:r>
+        <w:t>gen zwischen Stahlbetonauflager und Holzbrückenträger im Bereich des integralen Stoßes</w:t>
+      </w:r>
+      <w:r>
+        <w:t xml:space="preserve"> von </w:t>
+      </w:r>
+      <w:r>
+        <w:t>Interesse</w:t>
+      </w:r>
+      <w:r>
+        <w:t xml:space="preserve"> sind</w:t>
+      </w:r>
+      <w:r>
+        <w:t xml:space="preserve">, vgl. </w:t>
+      </w:r>
+      <w:r>
+        <w:fldChar w:fldCharType="begin"/>
+      </w:r>
+      <w:r>
+        <w:instrText xml:space="preserve"> REF _Ref451511703 \h </w:instrText>
+      </w:r>
+      <w:r>
+        <w:fldChar w:fldCharType="separate"/>
+      </w:r>
       <w:r>
         <w:t xml:space="preserve">Abbildung </w:t>
       </w:r>
-      <w:fldSimple w:instr=" SEQ Abbildung \* ARABIC ">
-        <w:r>
-          <w:t>1</w:t>
-        </w:r>
-      </w:fldSimple>
-      <w:r>
-        <w:t>:</w:t>
-      </w:r>
-      <w:r>
-        <w:rPr>
-          <w:color w:val="FF0000"/>
-        </w:rPr>
-        <w:tab/>
-      </w:r>
-      <w:r>
-        <w:rPr>
-          <w:color w:val="FF0000"/>
-          <w:sz w:val="20"/>
-          <w:szCs w:val="20"/>
-        </w:rPr>
-        <w:t xml:space="preserve">Verdana 8 pt, </w:t>
-      </w:r>
-      <w:r>
-        <w:rPr>
-          <w:color w:val="FF0000"/>
-          <w:sz w:val="20"/>
-          <w:szCs w:val="20"/>
-        </w:rPr>
-        <w:t xml:space="preserve">Absatz </w:t>
-      </w:r>
-      <w:r>
-        <w:rPr>
-          <w:color w:val="FF0000"/>
-          <w:sz w:val="20"/>
-          <w:szCs w:val="20"/>
-        </w:rPr>
-        <w:t xml:space="preserve">vor </w:t>
-      </w:r>
-      <w:r>
-        <w:rPr>
-          <w:color w:val="FF0000"/>
-          <w:sz w:val="20"/>
-          <w:szCs w:val="20"/>
-        </w:rPr>
-        <w:t>6</w:t>
-      </w:r>
-      <w:r>
-        <w:rPr>
-          <w:color w:val="FF0000"/>
-          <w:sz w:val="20"/>
-          <w:szCs w:val="20"/>
-        </w:rPr>
-        <w:t xml:space="preserve"> </w:t>
-      </w:r>
-      <w:r>
-        <w:rPr>
-          <w:color w:val="FF0000"/>
-          <w:sz w:val="20"/>
-          <w:szCs w:val="20"/>
-        </w:rPr>
-        <w:t>pt</w:t>
-      </w:r>
-      <w:r>
-        <w:rPr>
-          <w:color w:val="FF0000"/>
-          <w:sz w:val="20"/>
-          <w:szCs w:val="20"/>
-        </w:rPr>
-        <w:t xml:space="preserve"> / nach 6 pt</w:t>
-      </w:r>
-    </w:p>
-    <w:p>
-      <w:pPr>
-        <w:pStyle w:val="Bildbeschriftung"/>
-        <w:rPr>
-          <w:sz w:val="20"/>
-          <w:szCs w:val="20"/>
-        </w:rPr>
-      </w:pPr>
+      <w:r>
+        <w:rPr>
+          <w:noProof/>
+        </w:rPr>
+        <w:t>1</w:t>
+      </w:r>
+      <w:r>
+        <w:fldChar w:fldCharType="end"/>
+      </w:r>
+      <w:r>
+        <w:t xml:space="preserve">. </w:t>
+      </w:r>
+      <w:r>
+        <w:rPr>
+          <w:szCs w:val="20"/>
+        </w:rPr>
+        <w:t xml:space="preserve">Um ein realistisches Bild der tatsächlich wirkenden Kräfte unter Belastung zu erhalten werden </w:t>
+      </w:r>
     </w:p>
     <w:p>
       <w:pPr>
@@ -821,12 +663,947 @@
           <w:sz w:val="20"/>
           <w:szCs w:val="20"/>
         </w:rPr>
-        <w:t>Aufzählung</w:t>
-      </w:r>
+        <w:t>die Längsdehnungen</w:t>
+      </w:r>
+      <w:r>
+        <w:rPr>
+          <w:sz w:val="20"/>
+          <w:szCs w:val="20"/>
+        </w:rPr>
+        <w:t xml:space="preserve"> </w:t>
+      </w:r>
+      <w:r>
+        <w:rPr>
+          <w:sz w:val="20"/>
+          <w:szCs w:val="20"/>
+        </w:rPr>
+        <w:t>(</w:t>
+      </w:r>
+      <w:r>
+        <w:rPr>
+          <w:rFonts w:ascii="Symbol" w:hAnsi="Symbol"/>
+          <w:sz w:val="20"/>
+          <w:szCs w:val="20"/>
+        </w:rPr>
+        <w:t></w:t>
+      </w:r>
+      <w:r>
+        <w:rPr>
+          <w:sz w:val="20"/>
+          <w:szCs w:val="20"/>
+        </w:rPr>
+        <w:t xml:space="preserve">) </w:t>
+      </w:r>
+      <w:r>
+        <w:rPr>
+          <w:sz w:val="20"/>
+          <w:szCs w:val="20"/>
+        </w:rPr>
+        <w:t>der im Blockquerschnitt eingeklebten Bewehrungsstäbe für Zug- und Querkraftaufnahme an insgesamt acht Stäben (jeweils 2 im Zug- und Druckbereich je Belastungsart),</w:t>
+      </w:r>
+    </w:p>
+    <w:p>
+      <w:pPr>
+        <w:pStyle w:val="Bildbeschriftung"/>
+        <w:numPr>
+          <w:ilvl w:val="0"/>
+          <w:numId w:val="2"/>
+        </w:numPr>
+        <w:ind w:left="284" w:hanging="284"/>
+        <w:rPr>
+          <w:sz w:val="20"/>
+          <w:szCs w:val="20"/>
+        </w:rPr>
+      </w:pPr>
+      <w:r>
+        <w:rPr>
+          <w:sz w:val="20"/>
+          <w:szCs w:val="20"/>
+        </w:rPr>
+        <w:t xml:space="preserve">Die Schubdehnungen </w:t>
+      </w:r>
+      <w:r>
+        <w:rPr>
+          <w:sz w:val="20"/>
+          <w:szCs w:val="20"/>
+        </w:rPr>
+        <w:t>(</w:t>
+      </w:r>
+      <w:r>
+        <w:rPr>
+          <w:rFonts w:ascii="Symbol" w:hAnsi="Symbol"/>
+          <w:sz w:val="20"/>
+          <w:szCs w:val="20"/>
+        </w:rPr>
+        <w:t></w:t>
+      </w:r>
+      <w:r>
+        <w:rPr>
+          <w:sz w:val="20"/>
+          <w:szCs w:val="20"/>
+        </w:rPr>
+        <w:t xml:space="preserve">) </w:t>
+      </w:r>
+      <w:r>
+        <w:rPr>
+          <w:sz w:val="20"/>
+          <w:szCs w:val="20"/>
+        </w:rPr>
+        <w:t>aus Querkraft und Torsion an den beiden vertikalen Que</w:t>
+      </w:r>
+      <w:r>
+        <w:rPr>
+          <w:sz w:val="20"/>
+          <w:szCs w:val="20"/>
+        </w:rPr>
+        <w:t>r</w:t>
+      </w:r>
+      <w:r>
+        <w:rPr>
+          <w:sz w:val="20"/>
+          <w:szCs w:val="20"/>
+        </w:rPr>
+        <w:t>schnittsseiten am Ende der eingeklebten Stangen,</w:t>
+      </w:r>
+    </w:p>
+    <w:p>
+      <w:pPr>
+        <w:pStyle w:val="Bildbeschriftung"/>
+        <w:numPr>
+          <w:ilvl w:val="0"/>
+          <w:numId w:val="2"/>
+        </w:numPr>
+        <w:ind w:left="284" w:hanging="284"/>
+        <w:rPr>
+          <w:sz w:val="20"/>
+          <w:szCs w:val="20"/>
+        </w:rPr>
+      </w:pPr>
+      <w:r>
+        <w:rPr>
+          <w:sz w:val="20"/>
+          <w:szCs w:val="20"/>
+        </w:rPr>
+        <w:t>Die Längsdehnungen</w:t>
+      </w:r>
+      <w:r>
+        <w:rPr>
+          <w:sz w:val="20"/>
+          <w:szCs w:val="20"/>
+        </w:rPr>
+        <w:t xml:space="preserve"> </w:t>
+      </w:r>
+      <w:r>
+        <w:rPr>
+          <w:sz w:val="20"/>
+          <w:szCs w:val="20"/>
+        </w:rPr>
+        <w:t>(</w:t>
+      </w:r>
+      <w:r>
+        <w:rPr>
+          <w:rFonts w:ascii="Symbol" w:hAnsi="Symbol"/>
+          <w:sz w:val="20"/>
+          <w:szCs w:val="20"/>
+        </w:rPr>
+        <w:t></w:t>
+      </w:r>
+      <w:r>
+        <w:rPr>
+          <w:sz w:val="20"/>
+          <w:szCs w:val="20"/>
+        </w:rPr>
+        <w:t>)</w:t>
+      </w:r>
+      <w:r>
+        <w:rPr>
+          <w:sz w:val="20"/>
+          <w:szCs w:val="20"/>
+        </w:rPr>
+        <w:t xml:space="preserve"> infolge Biegemoment am oberen und unteren Rand an j</w:t>
+      </w:r>
+      <w:r>
+        <w:rPr>
+          <w:sz w:val="20"/>
+          <w:szCs w:val="20"/>
+        </w:rPr>
+        <w:t>e</w:t>
+      </w:r>
+      <w:r>
+        <w:rPr>
+          <w:sz w:val="20"/>
+          <w:szCs w:val="20"/>
+        </w:rPr>
+        <w:t>weils zwei Messstellen am Ende der eingeklebten Stangen,</w:t>
+      </w:r>
+    </w:p>
+    <w:p>
+      <w:pPr>
+        <w:pStyle w:val="Bildbeschriftung"/>
+        <w:numPr>
+          <w:ilvl w:val="0"/>
+          <w:numId w:val="2"/>
+        </w:numPr>
+        <w:ind w:left="284" w:hanging="284"/>
+        <w:rPr>
+          <w:sz w:val="20"/>
+          <w:szCs w:val="20"/>
+        </w:rPr>
+      </w:pPr>
+      <w:r>
+        <w:rPr>
+          <w:sz w:val="20"/>
+          <w:szCs w:val="20"/>
+        </w:rPr>
+        <w:t xml:space="preserve">Die Querdehnungen </w:t>
+      </w:r>
+      <w:r>
+        <w:rPr>
+          <w:sz w:val="20"/>
+          <w:szCs w:val="20"/>
+        </w:rPr>
+        <w:t>(</w:t>
+      </w:r>
+      <w:r>
+        <w:rPr>
+          <w:rFonts w:ascii="Symbol" w:hAnsi="Symbol"/>
+          <w:sz w:val="20"/>
+          <w:szCs w:val="20"/>
+        </w:rPr>
+        <w:t></w:t>
+      </w:r>
+      <w:r>
+        <w:rPr>
+          <w:rFonts w:ascii="Symbol" w:hAnsi="Symbol"/>
+          <w:sz w:val="20"/>
+          <w:szCs w:val="20"/>
+          <w:vertAlign w:val="subscript"/>
+        </w:rPr>
+        <w:sym w:font="Symbol" w:char="F05E"/>
+      </w:r>
+      <w:r>
+        <w:rPr>
+          <w:sz w:val="20"/>
+          <w:szCs w:val="20"/>
+        </w:rPr>
+        <w:t>)</w:t>
+      </w:r>
+      <w:r>
+        <w:rPr>
+          <w:sz w:val="20"/>
+          <w:szCs w:val="20"/>
+        </w:rPr>
+        <w:t xml:space="preserve"> </w:t>
+      </w:r>
+      <w:r>
+        <w:rPr>
+          <w:sz w:val="20"/>
+          <w:szCs w:val="20"/>
+        </w:rPr>
+        <w:t>infolge Torsionsmoment an der Oberseite und an beiden ve</w:t>
+      </w:r>
+      <w:r>
+        <w:rPr>
+          <w:sz w:val="20"/>
+          <w:szCs w:val="20"/>
+        </w:rPr>
+        <w:t>r</w:t>
+      </w:r>
+      <w:r>
+        <w:rPr>
+          <w:sz w:val="20"/>
+          <w:szCs w:val="20"/>
+        </w:rPr>
+        <w:t>tikalen Querschnittsseiten am Trägerende</w:t>
+      </w:r>
+    </w:p>
+    <w:p>
+      <w:pPr>
+        <w:rPr>
+          <w:lang w:val="de-DE"/>
+        </w:rPr>
+      </w:pPr>
+      <w:r>
+        <w:rPr>
+          <w:lang w:val="de-DE"/>
+        </w:rPr>
+        <w:t>gemessen.</w:t>
+      </w:r>
+    </w:p>
+    <w:p>
+      <w:pPr>
+        <w:rPr>
+          <w:rFonts w:cs="Arial"/>
+          <w:bCs/>
+          <w:color w:val="000000"/>
+          <w:kern w:val="32"/>
+          <w:szCs w:val="20"/>
+        </w:rPr>
+      </w:pPr>
+      <w:r>
+        <w:rPr>
+          <w:rFonts w:cs="Arial"/>
+          <w:bCs/>
+          <w:noProof/>
+          <w:color w:val="000000"/>
+          <w:kern w:val="32"/>
+          <w:szCs w:val="20"/>
+          <w:lang w:val="de-DE" w:eastAsia="de-DE"/>
+        </w:rPr>
+        <w:drawing>
+          <wp:inline distT="0" distB="0" distL="0" distR="0" wp14:anchorId="6EFED692" wp14:editId="417A961A">
+            <wp:extent cx="5713095" cy="4380230"/>
+            <wp:effectExtent l="0" t="0" r="1905" b="1270"/>
+            <wp:docPr id="1" name="Grafik 1"/>
+            <wp:cNvGraphicFramePr>
+              <a:graphicFrameLocks xmlns:a="http://schemas.openxmlformats.org/drawingml/2006/main" noChangeAspect="1"/>
+            </wp:cNvGraphicFramePr>
+            <a:graphic xmlns:a="http://schemas.openxmlformats.org/drawingml/2006/main">
+              <a:graphicData uri="http://schemas.openxmlformats.org/drawingml/2006/picture">
+                <pic:pic xmlns:pic="http://schemas.openxmlformats.org/drawingml/2006/picture">
+                  <pic:nvPicPr>
+                    <pic:cNvPr id="0" name="querSchnittIntegrale.emf"/>
+                    <pic:cNvPicPr/>
+                  </pic:nvPicPr>
+                  <pic:blipFill>
+                    <a:blip r:embed="rId9" cstate="print">
+                      <a:extLst>
+                        <a:ext uri="{28A0092B-C50C-407E-A947-70E740481C1C}">
+                          <a14:useLocalDpi xmlns:a14="http://schemas.microsoft.com/office/drawing/2010/main" val="0"/>
+                        </a:ext>
+                      </a:extLst>
+                    </a:blip>
+                    <a:stretch>
+                      <a:fillRect/>
+                    </a:stretch>
+                  </pic:blipFill>
+                  <pic:spPr>
+                    <a:xfrm>
+                      <a:off x="0" y="0"/>
+                      <a:ext cx="5713095" cy="4380230"/>
+                    </a:xfrm>
+                    <a:prstGeom prst="rect">
+                      <a:avLst/>
+                    </a:prstGeom>
+                  </pic:spPr>
+                </pic:pic>
+              </a:graphicData>
+            </a:graphic>
+          </wp:inline>
+        </w:drawing>
+      </w:r>
+    </w:p>
+    <w:p>
+      <w:pPr>
+        <w:pStyle w:val="Bildbeschriftung"/>
+      </w:pPr>
+      <w:bookmarkStart w:id="0" w:name="_Ref451511703"/>
+      <w:r>
+        <w:t xml:space="preserve">Abbildung </w:t>
+      </w:r>
+      <w:r>
+        <w:fldChar w:fldCharType="begin"/>
+      </w:r>
+      <w:r>
+        <w:instrText xml:space="preserve"> SEQ Abbildung \* ARABIC </w:instrText>
+      </w:r>
+      <w:r>
+        <w:fldChar w:fldCharType="separate"/>
+      </w:r>
+      <w:r>
+        <w:rPr>
+          <w:noProof/>
+        </w:rPr>
+        <w:t>1</w:t>
+      </w:r>
+      <w:r>
+        <w:fldChar w:fldCharType="end"/>
+      </w:r>
+      <w:bookmarkEnd w:id="0"/>
+      <w:r>
+        <w:t>:</w:t>
+      </w:r>
+      <w:r>
+        <w:rPr>
+          <w:color w:val="FF0000"/>
+        </w:rPr>
+        <w:tab/>
+      </w:r>
+      <w:r>
+        <w:t>Querschnitt des integralen Stoßes mit eingezeichneten Se</w:t>
+      </w:r>
+      <w:r>
+        <w:t>n</w:t>
+      </w:r>
+      <w:r>
+        <w:t>sorpositionen.</w:t>
+      </w:r>
+    </w:p>
+    <w:p>
+      <w:r>
+        <w:t>Weitere Informationen über die Querkraftabtragung und deren Verteilung auf Norma</w:t>
+      </w:r>
+      <w:r>
+        <w:t>l</w:t>
+      </w:r>
+      <w:r>
+        <w:t xml:space="preserve">kräfte in den schrägen Stangen und auf Scherkräfte in allen Stangen (Schubnocken) soll die Überwachung der vertikalen Relativverschiebung </w:t>
+      </w:r>
+      <w:r>
+        <w:t>(</w:t>
+      </w:r>
+      <w:r>
+        <w:rPr>
+          <w:rFonts w:ascii="Symbol" w:hAnsi="Symbol"/>
+        </w:rPr>
+        <w:t></w:t>
+      </w:r>
+      <w:r>
+        <w:rPr>
+          <w:rFonts w:ascii="Euphemia" w:hAnsi="Euphemia"/>
+        </w:rPr>
+        <w:t>l</w:t>
+      </w:r>
+      <w:r>
+        <w:t xml:space="preserve">) </w:t>
+      </w:r>
+      <w:r>
+        <w:t>zwischen Holzträger und B</w:t>
+      </w:r>
+      <w:r>
+        <w:t>e</w:t>
+      </w:r>
+      <w:r>
+        <w:t>tonauflager liefern.</w:t>
+      </w:r>
+      <w:r>
+        <w:t xml:space="preserve"> </w:t>
+      </w:r>
+    </w:p>
+    <w:p>
+      <w:r>
+        <w:t xml:space="preserve">Die Überwachung der horizontalen Verschiebung/der Spaltbildung </w:t>
+      </w:r>
+      <w:r>
+        <w:t>(</w:t>
+      </w:r>
+      <w:r>
+        <w:rPr>
+          <w:rFonts w:ascii="Symbol" w:hAnsi="Symbol"/>
+        </w:rPr>
+        <w:t></w:t>
+      </w:r>
+      <w:r>
+        <w:rPr>
+          <w:rFonts w:ascii="Euphemia" w:hAnsi="Euphemia"/>
+        </w:rPr>
+        <w:t>l</w:t>
+      </w:r>
+      <w:r>
+        <w:t xml:space="preserve">) </w:t>
+      </w:r>
+      <w:r>
+        <w:t>zwischen Holztr</w:t>
+      </w:r>
+      <w:r>
+        <w:t>ä</w:t>
+      </w:r>
+      <w:r>
+        <w:t xml:space="preserve">ger und Betonwiderlager am oberen Querschnittsrand soll indirekt Informationen über </w:t>
+      </w:r>
+      <w:r>
+        <w:lastRenderedPageBreak/>
+        <w:t>die Klebverbindung zwischen den auf Zug belasteten Betonstahlstangen und dem Hol</w:t>
+      </w:r>
+      <w:r>
+        <w:t>z</w:t>
+      </w:r>
+      <w:r>
+        <w:t>querschnitt liefern.</w:t>
+      </w:r>
+    </w:p>
+    <w:p>
+      <w:r>
+        <w:t>Die Beobachtung der Temperatur (T) in der Epoxid-Verklebung der Stangen ermöglicht einen Abgleich mit Kriechprozessen, die häufig durch Wärme beschleunigt werden.</w:t>
+      </w:r>
+    </w:p>
+    <w:p>
+      <w:pPr>
+        <w:rPr>
+          <w:szCs w:val="20"/>
+        </w:rPr>
+      </w:pPr>
+      <w:r>
+        <w:t xml:space="preserve">Des Weiteren ist die Gesamtlängenänderung der Brücke </w:t>
+      </w:r>
+      <w:r>
+        <w:rPr>
+          <w:szCs w:val="20"/>
+        </w:rPr>
+        <w:t xml:space="preserve">infolge von klimatischen und statischen </w:t>
+      </w:r>
+      <w:r>
+        <w:t xml:space="preserve">im Hinblick auf die Erstellung von Brücken mit beidseitigem Integralen Stoß von Interesse, da diese dann zu Zwängungsspannungen führen würde. </w:t>
+      </w:r>
+      <w:r>
+        <w:t>Diese wird mi</w:t>
+      </w:r>
+      <w:r>
+        <w:t>t</w:t>
+      </w:r>
+      <w:r>
+        <w:t xml:space="preserve">tels der </w:t>
+      </w:r>
+      <w:r>
+        <w:rPr>
+          <w:szCs w:val="20"/>
+        </w:rPr>
+        <w:t>Überwachung der Horizontalverschiebung am beweglichen Auflager</w:t>
+      </w:r>
+      <w:r>
+        <w:rPr>
+          <w:szCs w:val="20"/>
+        </w:rPr>
+        <w:t xml:space="preserve"> gemonitort.</w:t>
+      </w:r>
+    </w:p>
+    <w:p>
+      <w:r>
+        <w:t>Darüber hinaus liegen bislang kaum Daten über die Holzfeuchteverte</w:t>
+      </w:r>
+      <w:r>
+        <w:t>i</w:t>
+      </w:r>
+      <w:r>
+        <w:t>lung und -entwicklung im Inneren eines großen Blockquerschnitts</w:t>
+      </w:r>
+      <w:r>
+        <w:t xml:space="preserve"> </w:t>
+      </w:r>
+      <w:r>
+        <w:t>vor, insbeso</w:t>
+      </w:r>
+      <w:r>
+        <w:t>n</w:t>
+      </w:r>
+      <w:r>
+        <w:t>dere nicht im Fall von Nutzungsklasse 2 (bis 3) Szenarien.</w:t>
+      </w:r>
+      <w:r>
+        <w:t xml:space="preserve"> Diese wird durch insgesamt zehn punktuelle Feuchtesensoren in verschiedenen Querschnittstiefen ständig ermittelt.</w:t>
+      </w:r>
+    </w:p>
+    <w:p>
+      <w:r>
+        <w:t xml:space="preserve">Das zweite wichtige Ziel der Bauwerksüberwachung ist ganz allgemein der Erhalt des Bauwerks an sich. </w:t>
+      </w:r>
+      <w:r>
+        <w:t>Obwohl</w:t>
+      </w:r>
+      <w:r>
+        <w:t xml:space="preserve"> Dehnungs- und Wegsensoren </w:t>
+      </w:r>
+      <w:r>
+        <w:t xml:space="preserve">auch </w:t>
+      </w:r>
+      <w:r>
+        <w:t>Rückschlüsse auf Schäd</w:t>
+      </w:r>
+      <w:r>
+        <w:t>i</w:t>
+      </w:r>
+      <w:r>
+        <w:t>gungen zulassen</w:t>
+      </w:r>
+      <w:r>
+        <w:t>, steht h</w:t>
+      </w:r>
+      <w:r>
+        <w:t>ierbei vor allem eine mögliche feuchtebedingte Schädigung im Vordergrund,</w:t>
+      </w:r>
+      <w:r>
+        <w:t xml:space="preserve"> die mittels der folgenden Maßnahmen verhindert werden soll: </w:t>
+      </w:r>
+    </w:p>
+    <w:p>
+      <w:pPr>
+        <w:pStyle w:val="Bildbeschriftung"/>
+        <w:numPr>
+          <w:ilvl w:val="0"/>
+          <w:numId w:val="2"/>
+        </w:numPr>
+        <w:ind w:left="284" w:hanging="284"/>
+        <w:rPr>
+          <w:sz w:val="20"/>
+          <w:szCs w:val="20"/>
+        </w:rPr>
+      </w:pPr>
+      <w:r>
+        <w:rPr>
+          <w:sz w:val="20"/>
+          <w:szCs w:val="20"/>
+        </w:rPr>
+        <w:t xml:space="preserve">Die Überwachung von Temperatur und relativer Feuchte der Umgebungsluft sowie der Oberflächentemperatur </w:t>
+      </w:r>
+      <w:r>
+        <w:rPr>
+          <w:sz w:val="20"/>
+          <w:szCs w:val="20"/>
+        </w:rPr>
+        <w:t xml:space="preserve">erlaubt den Abgleich mit den erwarteten Nutzungsklasse 2 Klimabedingungen und </w:t>
+      </w:r>
+      <w:r>
+        <w:rPr>
+          <w:sz w:val="20"/>
+          <w:szCs w:val="20"/>
+        </w:rPr>
+        <w:t>ermöglicht Korrelationen mit der Holzfeuchte und der Aufl</w:t>
+      </w:r>
+      <w:r>
+        <w:rPr>
+          <w:sz w:val="20"/>
+          <w:szCs w:val="20"/>
+        </w:rPr>
+        <w:t>a</w:t>
+      </w:r>
+      <w:r>
+        <w:rPr>
+          <w:sz w:val="20"/>
+          <w:szCs w:val="20"/>
+        </w:rPr>
+        <w:t>gerverschiebung.</w:t>
+      </w:r>
+    </w:p>
+    <w:p>
+      <w:pPr>
+        <w:pStyle w:val="Bildbeschriftung"/>
+        <w:numPr>
+          <w:ilvl w:val="0"/>
+          <w:numId w:val="2"/>
+        </w:numPr>
+        <w:ind w:left="284" w:hanging="284"/>
+        <w:rPr>
+          <w:sz w:val="20"/>
+          <w:szCs w:val="20"/>
+        </w:rPr>
+      </w:pPr>
+      <w:r>
+        <w:rPr>
+          <w:sz w:val="20"/>
+          <w:szCs w:val="20"/>
+        </w:rPr>
+        <w:t>Die Überwachung der Holzfeuchte in der Holz-Beton-Fuge am oberen Querschnitt</w:t>
+      </w:r>
+      <w:r>
+        <w:rPr>
+          <w:sz w:val="20"/>
+          <w:szCs w:val="20"/>
+        </w:rPr>
+        <w:t>s</w:t>
+      </w:r>
+      <w:r>
+        <w:rPr>
+          <w:sz w:val="20"/>
+          <w:szCs w:val="20"/>
+        </w:rPr>
+        <w:t>rand, sowohl punktuelle als auch linear über die gesamte Querschnittsbreite, sollen eine unmittelbare Reaktion auf einen extrem unwahrscheinlichen Wassereintritt in diesen sensiblen Bereich ermöglichen.</w:t>
+      </w:r>
+    </w:p>
+    <w:p>
+      <w:pPr>
+        <w:pStyle w:val="Bildbeschriftung"/>
+        <w:numPr>
+          <w:ilvl w:val="0"/>
+          <w:numId w:val="2"/>
+        </w:numPr>
+        <w:ind w:left="284" w:hanging="284"/>
+        <w:rPr>
+          <w:sz w:val="20"/>
+          <w:szCs w:val="20"/>
+        </w:rPr>
+      </w:pPr>
+      <w:r>
+        <w:rPr>
+          <w:sz w:val="20"/>
+          <w:szCs w:val="20"/>
+        </w:rPr>
+        <w:t>Das Monitoring von freiem Wasser mittels Liniensensoren an der bezüglich der Que</w:t>
+      </w:r>
+      <w:r>
+        <w:rPr>
+          <w:sz w:val="20"/>
+          <w:szCs w:val="20"/>
+        </w:rPr>
+        <w:t>r</w:t>
+      </w:r>
+      <w:r>
+        <w:rPr>
+          <w:sz w:val="20"/>
+          <w:szCs w:val="20"/>
+        </w:rPr>
+        <w:t xml:space="preserve">schnittsbreite tiefsten Stelle der unteren wasserführenden Schicht ermöglicht </w:t>
+      </w:r>
+      <w:r>
+        <w:rPr>
+          <w:sz w:val="20"/>
+          <w:szCs w:val="20"/>
+        </w:rPr>
+        <w:t>schnelle Korrekturen im Fall des Dichtheitsversagens der oberen wasserführenden Schicht, ohne das</w:t>
+      </w:r>
+      <w:r>
+        <w:rPr>
+          <w:sz w:val="20"/>
+          <w:szCs w:val="20"/>
+        </w:rPr>
+        <w:t>s</w:t>
+      </w:r>
+      <w:r>
+        <w:rPr>
+          <w:sz w:val="20"/>
+          <w:szCs w:val="20"/>
+        </w:rPr>
+        <w:t xml:space="preserve"> ein Schaden für die Hauptstruktur erwartet werden muss.</w:t>
+      </w:r>
+    </w:p>
+    <w:p>
+      <w:pPr>
+        <w:pStyle w:val="Bildbeschriftung"/>
+        <w:rPr>
+          <w:sz w:val="20"/>
+          <w:szCs w:val="20"/>
+        </w:rPr>
+      </w:pPr>
+      <w:r>
+        <w:rPr>
+          <w:sz w:val="20"/>
+          <w:szCs w:val="20"/>
+        </w:rPr>
+        <w:t>Eine ausführlichere Erläuterung zum</w:t>
+      </w:r>
+      <w:r>
+        <w:rPr>
+          <w:sz w:val="20"/>
+          <w:szCs w:val="20"/>
+        </w:rPr>
+        <w:t xml:space="preserve"> Monitoringkonzept </w:t>
+      </w:r>
+      <w:r>
+        <w:rPr>
+          <w:sz w:val="20"/>
+          <w:szCs w:val="20"/>
+        </w:rPr>
+        <w:t xml:space="preserve">und den Details des Monitorings </w:t>
+      </w:r>
+      <w:r>
+        <w:rPr>
+          <w:sz w:val="20"/>
+          <w:szCs w:val="20"/>
+        </w:rPr>
+        <w:t xml:space="preserve">der Stuttgarter Brücke </w:t>
+      </w:r>
+      <w:r>
+        <w:rPr>
+          <w:sz w:val="20"/>
+          <w:szCs w:val="20"/>
+        </w:rPr>
+        <w:t>finden sich</w:t>
+      </w:r>
+      <w:r>
+        <w:rPr>
+          <w:sz w:val="20"/>
+          <w:szCs w:val="20"/>
+        </w:rPr>
+        <w:t xml:space="preserve"> in </w:t>
+      </w:r>
+      <w:r>
+        <w:rPr>
+          <w:sz w:val="20"/>
+          <w:szCs w:val="20"/>
+        </w:rPr>
+        <w:fldChar w:fldCharType="begin"/>
+      </w:r>
+      <w:r>
+        <w:rPr>
+          <w:sz w:val="20"/>
+          <w:szCs w:val="20"/>
+        </w:rPr>
+        <w:instrText xml:space="preserve"> REF _Ref451529680 \r \h </w:instrText>
+      </w:r>
+      <w:r>
+        <w:rPr>
+          <w:sz w:val="20"/>
+          <w:szCs w:val="20"/>
+        </w:rPr>
+      </w:r>
+      <w:r>
+        <w:rPr>
+          <w:sz w:val="20"/>
+          <w:szCs w:val="20"/>
+        </w:rPr>
+        <w:fldChar w:fldCharType="separate"/>
+      </w:r>
+      <w:r>
+        <w:rPr>
+          <w:sz w:val="20"/>
+          <w:szCs w:val="20"/>
+        </w:rPr>
+        <w:t>[1]</w:t>
+      </w:r>
+      <w:r>
+        <w:rPr>
+          <w:sz w:val="20"/>
+          <w:szCs w:val="20"/>
+        </w:rPr>
+        <w:fldChar w:fldCharType="end"/>
+      </w:r>
+      <w:r>
+        <w:rPr>
+          <w:sz w:val="20"/>
+          <w:szCs w:val="20"/>
+        </w:rPr>
+        <w:t>.</w:t>
+      </w:r>
+      <w:bookmarkStart w:id="1" w:name="_GoBack"/>
+      <w:bookmarkEnd w:id="1"/>
+    </w:p>
+    <w:p>
+      <w:pPr>
+        <w:pStyle w:val="berschrift1"/>
+        <w:tabs>
+          <w:tab w:val="clear" w:pos="360"/>
+          <w:tab w:val="clear" w:pos="720"/>
+          <w:tab w:val="left" w:pos="709"/>
+          <w:tab w:val="left" w:pos="3261"/>
+          <w:tab w:val="left" w:pos="3544"/>
+        </w:tabs>
+        <w:ind w:left="0" w:firstLine="0"/>
+      </w:pPr>
+      <w:r>
+        <w:t>Literaturverzeichnis</w:t>
+      </w:r>
+    </w:p>
+    <w:p>
+      <w:pPr>
+        <w:pStyle w:val="Listenabsatz"/>
+        <w:rPr>
+          <w:rFonts w:ascii="Verdana" w:hAnsi="Verdana"/>
+          <w:sz w:val="20"/>
+          <w:szCs w:val="20"/>
+        </w:rPr>
+      </w:pPr>
+      <w:bookmarkStart w:id="2" w:name="_Ref451529680"/>
+      <w:r>
+        <w:rPr>
+          <w:rFonts w:ascii="Verdana" w:hAnsi="Verdana"/>
+          <w:sz w:val="20"/>
+          <w:szCs w:val="20"/>
+        </w:rPr>
+        <w:t>Stapf</w:t>
+      </w:r>
+      <w:r>
+        <w:rPr>
+          <w:rFonts w:ascii="Verdana" w:hAnsi="Verdana"/>
+          <w:sz w:val="20"/>
+          <w:szCs w:val="20"/>
+        </w:rPr>
+        <w:t xml:space="preserve">, </w:t>
+      </w:r>
+      <w:r>
+        <w:rPr>
+          <w:rFonts w:ascii="Verdana" w:hAnsi="Verdana"/>
+          <w:sz w:val="20"/>
+          <w:szCs w:val="20"/>
+        </w:rPr>
+        <w:t>G; Lehmann, F</w:t>
+      </w:r>
+      <w:r>
+        <w:rPr>
+          <w:rFonts w:ascii="Verdana" w:hAnsi="Verdana"/>
+          <w:sz w:val="20"/>
+          <w:szCs w:val="20"/>
+        </w:rPr>
+        <w:t xml:space="preserve"> und </w:t>
+      </w:r>
+      <w:r>
+        <w:rPr>
+          <w:rFonts w:ascii="Verdana" w:hAnsi="Verdana"/>
+          <w:sz w:val="20"/>
+          <w:szCs w:val="20"/>
+        </w:rPr>
+        <w:t>von Ruckteschell, N</w:t>
+      </w:r>
+      <w:r>
+        <w:rPr>
+          <w:rFonts w:ascii="Verdana" w:hAnsi="Verdana"/>
+          <w:sz w:val="20"/>
+          <w:szCs w:val="20"/>
+        </w:rPr>
+        <w:t xml:space="preserve"> (2015) </w:t>
+      </w:r>
+      <w:r>
+        <w:rPr>
+          <w:rFonts w:ascii="Verdana" w:hAnsi="Verdana"/>
+          <w:sz w:val="20"/>
+          <w:szCs w:val="20"/>
+        </w:rPr>
+        <w:t>Neuzeitliche Bauwerksmon</w:t>
+      </w:r>
+      <w:r>
+        <w:rPr>
+          <w:rFonts w:ascii="Verdana" w:hAnsi="Verdana"/>
+          <w:sz w:val="20"/>
+          <w:szCs w:val="20"/>
+        </w:rPr>
+        <w:t>i</w:t>
+      </w:r>
+      <w:r>
+        <w:rPr>
+          <w:rFonts w:ascii="Verdana" w:hAnsi="Verdana"/>
+          <w:sz w:val="20"/>
+          <w:szCs w:val="20"/>
+        </w:rPr>
+        <w:t>toringkonzepte und Realisierungen. 3. Stuttgarter</w:t>
+      </w:r>
+      <w:r>
+        <w:rPr>
+          <w:rFonts w:ascii="Verdana" w:hAnsi="Verdana"/>
+          <w:sz w:val="20"/>
+          <w:szCs w:val="20"/>
+        </w:rPr>
+        <w:t xml:space="preserve"> </w:t>
+      </w:r>
+      <w:r>
+        <w:rPr>
+          <w:rFonts w:ascii="Verdana" w:hAnsi="Verdana"/>
+          <w:sz w:val="20"/>
+          <w:szCs w:val="20"/>
+        </w:rPr>
+        <w:t>Holzbausymposium, 2015</w:t>
+      </w:r>
+      <w:bookmarkEnd w:id="2"/>
+      <w:r>
+        <w:rPr>
+          <w:rFonts w:ascii="Verdana" w:hAnsi="Verdana"/>
+          <w:sz w:val="20"/>
+          <w:szCs w:val="20"/>
+        </w:rPr>
+        <w:t xml:space="preserve"> </w:t>
+      </w:r>
+    </w:p>
+    <w:p>
+      <w:pPr>
+        <w:pStyle w:val="Bildbeschriftung"/>
+        <w:rPr>
+          <w:bCs w:val="0"/>
+          <w:sz w:val="20"/>
+          <w:szCs w:val="20"/>
+          <w:lang w:val="de-DE" w:eastAsia="en-US"/>
+        </w:rPr>
+      </w:pPr>
     </w:p>
     <w:sectPr>
-      <w:headerReference w:type="even" r:id="rId9"/>
-      <w:headerReference w:type="default" r:id="rId10"/>
+      <w:headerReference w:type="even" r:id="rId10"/>
+      <w:headerReference w:type="default" r:id="rId11"/>
       <w:pgSz w:w="11906" w:h="16838" w:code="9"/>
       <w:pgMar w:top="1418" w:right="1491" w:bottom="1134" w:left="1418" w:header="709" w:footer="709" w:gutter="0"/>
       <w:cols w:space="708"/>
@@ -938,7 +1715,7 @@
         <w:sz w:val="18"/>
         <w:szCs w:val="18"/>
       </w:rPr>
-      <w:t>2</w:t>
+      <w:t>4</w:t>
     </w:r>
     <w:r>
       <w:rPr>
@@ -1056,7 +1833,7 @@
         <w:sz w:val="18"/>
         <w:szCs w:val="18"/>
       </w:rPr>
-      <w:t>3</w:t>
+      <w:t>5</w:t>
     </w:r>
     <w:r>
       <w:rPr>
@@ -1120,154 +1897,113 @@
 <file path=word/numbering.xml><?xml version="1.0" encoding="utf-8"?>
 <w:numbering xmlns:wpc="http://schemas.microsoft.com/office/word/2010/wordprocessingCanvas" xmlns:mc="http://schemas.openxmlformats.org/markup-compatibility/2006" xmlns:o="urn:schemas-microsoft-com:office:office" xmlns:r="http://schemas.openxmlformats.org/officeDocument/2006/relationships" xmlns:m="http://schemas.openxmlformats.org/officeDocument/2006/math" xmlns:v="urn:schemas-microsoft-com:vml" xmlns:wp14="http://schemas.microsoft.com/office/word/2010/wordprocessingDrawing" xmlns:wp="http://schemas.openxmlformats.org/drawingml/2006/wordprocessingDrawing" xmlns:w10="urn:schemas-microsoft-com:office:word" xmlns:w="http://schemas.openxmlformats.org/wordprocessingml/2006/main" xmlns:w14="http://schemas.microsoft.com/office/word/2010/wordml" xmlns:wpg="http://schemas.microsoft.com/office/word/2010/wordprocessingGroup" xmlns:wpi="http://schemas.microsoft.com/office/word/2010/wordprocessingInk" xmlns:wne="http://schemas.microsoft.com/office/word/2006/wordml" xmlns:wps="http://schemas.microsoft.com/office/word/2010/wordprocessingShape" mc:Ignorable="w14 wp14">
   <w:abstractNum w:abstractNumId="0">
-    <w:nsid w:val="1E1A7F35"/>
+    <w:nsid w:val="FFFFFFFB"/>
     <w:multiLevelType w:val="multilevel"/>
-    <w:tmpl w:val="64BE4D3E"/>
+    <w:tmpl w:val="FFFFFFFF"/>
     <w:lvl w:ilvl="0">
       <w:start w:val="1"/>
       <w:numFmt w:val="decimal"/>
       <w:pStyle w:val="berschrift1"/>
       <w:lvlText w:val="%1."/>
-      <w:lvlJc w:val="left"/>
-      <w:pPr>
-        <w:tabs>
-          <w:tab w:val="num" w:pos="360"/>
-        </w:tabs>
-        <w:ind w:left="360" w:hanging="360"/>
-      </w:pPr>
-      <w:rPr>
-        <w:rFonts w:hint="default"/>
-      </w:rPr>
+      <w:legacy w:legacy="1" w:legacySpace="120" w:legacyIndent="432"/>
+      <w:lvlJc w:val="left"/>
+      <w:pPr>
+        <w:ind w:left="567" w:hanging="432"/>
+      </w:pPr>
     </w:lvl>
     <w:lvl w:ilvl="1">
       <w:start w:val="1"/>
       <w:numFmt w:val="decimal"/>
       <w:pStyle w:val="berschrift2"/>
-      <w:lvlText w:val="%1.%2."/>
-      <w:lvlJc w:val="left"/>
-      <w:pPr>
-        <w:tabs>
-          <w:tab w:val="num" w:pos="357"/>
-        </w:tabs>
-        <w:ind w:left="0" w:firstLine="360"/>
-      </w:pPr>
-      <w:rPr>
-        <w:rFonts w:hint="default"/>
-        <w:b/>
-        <w:sz w:val="24"/>
-        <w:szCs w:val="24"/>
-      </w:rPr>
+      <w:lvlText w:val="%1.%2"/>
+      <w:legacy w:legacy="1" w:legacySpace="120" w:legacyIndent="576"/>
+      <w:lvlJc w:val="left"/>
+      <w:pPr>
+        <w:ind w:left="567" w:hanging="576"/>
+      </w:pPr>
     </w:lvl>
     <w:lvl w:ilvl="2">
       <w:start w:val="1"/>
       <w:numFmt w:val="decimal"/>
-      <w:lvlText w:val="%1.%2.%3."/>
-      <w:lvlJc w:val="left"/>
-      <w:pPr>
-        <w:tabs>
-          <w:tab w:val="num" w:pos="1224"/>
-        </w:tabs>
-        <w:ind w:left="1224" w:hanging="504"/>
-      </w:pPr>
-      <w:rPr>
-        <w:rFonts w:hint="default"/>
-      </w:rPr>
+      <w:pStyle w:val="berschrift3"/>
+      <w:lvlText w:val="%1.%2.%3"/>
+      <w:legacy w:legacy="1" w:legacySpace="120" w:legacyIndent="720"/>
+      <w:lvlJc w:val="left"/>
+      <w:pPr>
+        <w:ind w:left="567" w:hanging="720"/>
+      </w:pPr>
     </w:lvl>
     <w:lvl w:ilvl="3">
       <w:start w:val="1"/>
       <w:numFmt w:val="decimal"/>
-      <w:lvlText w:val="%1.%2.%3.%4."/>
-      <w:lvlJc w:val="left"/>
-      <w:pPr>
-        <w:tabs>
-          <w:tab w:val="num" w:pos="1800"/>
-        </w:tabs>
-        <w:ind w:left="1728" w:hanging="648"/>
-      </w:pPr>
-      <w:rPr>
-        <w:rFonts w:hint="default"/>
-      </w:rPr>
+      <w:pStyle w:val="berschrift4"/>
+      <w:lvlText w:val="%1.%2.%3.%4"/>
+      <w:legacy w:legacy="1" w:legacySpace="120" w:legacyIndent="864"/>
+      <w:lvlJc w:val="left"/>
+      <w:pPr>
+        <w:ind w:left="864" w:hanging="864"/>
+      </w:pPr>
     </w:lvl>
     <w:lvl w:ilvl="4">
       <w:start w:val="1"/>
       <w:numFmt w:val="decimal"/>
-      <w:lvlText w:val="%1.%2.%3.%4.%5."/>
-      <w:lvlJc w:val="left"/>
-      <w:pPr>
-        <w:tabs>
-          <w:tab w:val="num" w:pos="2520"/>
-        </w:tabs>
-        <w:ind w:left="2232" w:hanging="792"/>
-      </w:pPr>
-      <w:rPr>
-        <w:rFonts w:hint="default"/>
-      </w:rPr>
+      <w:pStyle w:val="berschrift5"/>
+      <w:lvlText w:val="%1.%2.%3.%4.%5"/>
+      <w:legacy w:legacy="1" w:legacySpace="120" w:legacyIndent="1008"/>
+      <w:lvlJc w:val="left"/>
+      <w:pPr>
+        <w:ind w:left="1008" w:hanging="1008"/>
+      </w:pPr>
     </w:lvl>
     <w:lvl w:ilvl="5">
       <w:start w:val="1"/>
       <w:numFmt w:val="decimal"/>
-      <w:lvlText w:val="%1.%2.%3.%4.%5.%6."/>
-      <w:lvlJc w:val="left"/>
-      <w:pPr>
-        <w:tabs>
-          <w:tab w:val="num" w:pos="2880"/>
-        </w:tabs>
-        <w:ind w:left="2736" w:hanging="936"/>
-      </w:pPr>
-      <w:rPr>
-        <w:rFonts w:hint="default"/>
-      </w:rPr>
+      <w:pStyle w:val="berschrift6"/>
+      <w:lvlText w:val="%1.%2.%3.%4.%5.%6"/>
+      <w:legacy w:legacy="1" w:legacySpace="120" w:legacyIndent="1152"/>
+      <w:lvlJc w:val="left"/>
+      <w:pPr>
+        <w:ind w:left="1152" w:hanging="1152"/>
+      </w:pPr>
     </w:lvl>
     <w:lvl w:ilvl="6">
       <w:start w:val="1"/>
       <w:numFmt w:val="decimal"/>
-      <w:lvlText w:val="%1.%2.%3.%4.%5.%6.%7."/>
-      <w:lvlJc w:val="left"/>
-      <w:pPr>
-        <w:tabs>
-          <w:tab w:val="num" w:pos="3600"/>
-        </w:tabs>
-        <w:ind w:left="3240" w:hanging="1080"/>
-      </w:pPr>
-      <w:rPr>
-        <w:rFonts w:hint="default"/>
-      </w:rPr>
+      <w:pStyle w:val="berschrift7"/>
+      <w:lvlText w:val="%1.%2.%3.%4.%5.%6.%7"/>
+      <w:legacy w:legacy="1" w:legacySpace="120" w:legacyIndent="1296"/>
+      <w:lvlJc w:val="left"/>
+      <w:pPr>
+        <w:ind w:left="1296" w:hanging="1296"/>
+      </w:pPr>
     </w:lvl>
     <w:lvl w:ilvl="7">
       <w:start w:val="1"/>
       <w:numFmt w:val="decimal"/>
-      <w:lvlText w:val="%1.%2.%3.%4.%5.%6.%7.%8."/>
-      <w:lvlJc w:val="left"/>
-      <w:pPr>
-        <w:tabs>
-          <w:tab w:val="num" w:pos="3960"/>
-        </w:tabs>
-        <w:ind w:left="3744" w:hanging="1224"/>
-      </w:pPr>
-      <w:rPr>
-        <w:rFonts w:hint="default"/>
-      </w:rPr>
+      <w:pStyle w:val="berschrift8"/>
+      <w:lvlText w:val="%1.%2.%3.%4.%5.%6.%7.%8"/>
+      <w:legacy w:legacy="1" w:legacySpace="120" w:legacyIndent="1440"/>
+      <w:lvlJc w:val="left"/>
+      <w:pPr>
+        <w:ind w:left="1440" w:hanging="1440"/>
+      </w:pPr>
     </w:lvl>
     <w:lvl w:ilvl="8">
       <w:start w:val="1"/>
       <w:numFmt w:val="decimal"/>
-      <w:lvlText w:val="%1.%2.%3.%4.%5.%6.%7.%8.%9."/>
-      <w:lvlJc w:val="left"/>
-      <w:pPr>
-        <w:tabs>
-          <w:tab w:val="num" w:pos="4680"/>
-        </w:tabs>
-        <w:ind w:left="4320" w:hanging="1440"/>
-      </w:pPr>
-      <w:rPr>
-        <w:rFonts w:hint="default"/>
-      </w:rPr>
+      <w:pStyle w:val="berschrift9"/>
+      <w:lvlText w:val="%1.%2.%3.%4.%5.%6.%7.%8.%9"/>
+      <w:legacy w:legacy="1" w:legacySpace="120" w:legacyIndent="1584"/>
+      <w:lvlJc w:val="left"/>
+      <w:pPr>
+        <w:ind w:left="1584" w:hanging="1584"/>
+      </w:pPr>
     </w:lvl>
   </w:abstractNum>
   <w:abstractNum w:abstractNumId="1">
-    <w:nsid w:val="79406420"/>
+    <w:nsid w:val="02257391"/>
     <w:multiLevelType w:val="hybridMultilevel"/>
-    <w:tmpl w:val="DD56C52A"/>
+    <w:tmpl w:val="AF86546E"/>
     <w:lvl w:ilvl="0" w:tplc="54547FE8">
       <w:start w:val="1"/>
       <w:numFmt w:val="bullet"/>
@@ -1284,96 +2020,487 @@
         <w:sz w:val="20"/>
       </w:rPr>
     </w:lvl>
-    <w:lvl w:ilvl="1" w:tplc="08070003" w:tentative="1">
+    <w:lvl w:ilvl="1" w:tplc="6F127076">
+      <w:start w:val="5"/>
+      <w:numFmt w:val="bullet"/>
+      <w:lvlText w:val="-"/>
+      <w:lvlJc w:val="left"/>
+      <w:pPr>
+        <w:ind w:left="1440" w:hanging="360"/>
+      </w:pPr>
+      <w:rPr>
+        <w:rFonts w:ascii="Times New Roman" w:eastAsia="Times New Roman" w:hAnsi="Times New Roman" w:cs="Times New Roman" w:hint="default"/>
+      </w:rPr>
+    </w:lvl>
+    <w:lvl w:ilvl="2" w:tplc="08070005" w:tentative="1">
+      <w:start w:val="1"/>
+      <w:numFmt w:val="bullet"/>
+      <w:lvlText w:val=""/>
+      <w:lvlJc w:val="left"/>
+      <w:pPr>
+        <w:ind w:left="2160" w:hanging="360"/>
+      </w:pPr>
+      <w:rPr>
+        <w:rFonts w:ascii="Wingdings" w:hAnsi="Wingdings" w:hint="default"/>
+      </w:rPr>
+    </w:lvl>
+    <w:lvl w:ilvl="3" w:tplc="08070001" w:tentative="1">
+      <w:start w:val="1"/>
+      <w:numFmt w:val="bullet"/>
+      <w:lvlText w:val=""/>
+      <w:lvlJc w:val="left"/>
+      <w:pPr>
+        <w:ind w:left="2880" w:hanging="360"/>
+      </w:pPr>
+      <w:rPr>
+        <w:rFonts w:ascii="Symbol" w:hAnsi="Symbol" w:hint="default"/>
+      </w:rPr>
+    </w:lvl>
+    <w:lvl w:ilvl="4" w:tplc="08070003" w:tentative="1">
       <w:start w:val="1"/>
       <w:numFmt w:val="bullet"/>
       <w:lvlText w:val="o"/>
       <w:lvlJc w:val="left"/>
       <w:pPr>
-        <w:ind w:left="1440" w:hanging="360"/>
+        <w:ind w:left="3600" w:hanging="360"/>
       </w:pPr>
       <w:rPr>
         <w:rFonts w:ascii="Courier New" w:hAnsi="Courier New" w:cs="Courier New" w:hint="default"/>
       </w:rPr>
     </w:lvl>
-    <w:lvl w:ilvl="2" w:tplc="08070005" w:tentative="1">
+    <w:lvl w:ilvl="5" w:tplc="08070005" w:tentative="1">
       <w:start w:val="1"/>
       <w:numFmt w:val="bullet"/>
       <w:lvlText w:val=""/>
       <w:lvlJc w:val="left"/>
       <w:pPr>
-        <w:ind w:left="2160" w:hanging="360"/>
+        <w:ind w:left="4320" w:hanging="360"/>
       </w:pPr>
       <w:rPr>
         <w:rFonts w:ascii="Wingdings" w:hAnsi="Wingdings" w:hint="default"/>
       </w:rPr>
     </w:lvl>
-    <w:lvl w:ilvl="3" w:tplc="08070001" w:tentative="1">
+    <w:lvl w:ilvl="6" w:tplc="08070001" w:tentative="1">
       <w:start w:val="1"/>
       <w:numFmt w:val="bullet"/>
       <w:lvlText w:val=""/>
       <w:lvlJc w:val="left"/>
       <w:pPr>
-        <w:ind w:left="2880" w:hanging="360"/>
+        <w:ind w:left="5040" w:hanging="360"/>
       </w:pPr>
       <w:rPr>
         <w:rFonts w:ascii="Symbol" w:hAnsi="Symbol" w:hint="default"/>
       </w:rPr>
     </w:lvl>
-    <w:lvl w:ilvl="4" w:tplc="08070003" w:tentative="1">
+    <w:lvl w:ilvl="7" w:tplc="08070003" w:tentative="1">
       <w:start w:val="1"/>
       <w:numFmt w:val="bullet"/>
       <w:lvlText w:val="o"/>
       <w:lvlJc w:val="left"/>
       <w:pPr>
-        <w:ind w:left="3600" w:hanging="360"/>
+        <w:ind w:left="5760" w:hanging="360"/>
       </w:pPr>
       <w:rPr>
         <w:rFonts w:ascii="Courier New" w:hAnsi="Courier New" w:cs="Courier New" w:hint="default"/>
       </w:rPr>
     </w:lvl>
-    <w:lvl w:ilvl="5" w:tplc="08070005" w:tentative="1">
+    <w:lvl w:ilvl="8" w:tplc="08070005" w:tentative="1">
       <w:start w:val="1"/>
       <w:numFmt w:val="bullet"/>
       <w:lvlText w:val=""/>
       <w:lvlJc w:val="left"/>
       <w:pPr>
-        <w:ind w:left="4320" w:hanging="360"/>
+        <w:ind w:left="6480" w:hanging="360"/>
       </w:pPr>
       <w:rPr>
         <w:rFonts w:ascii="Wingdings" w:hAnsi="Wingdings" w:hint="default"/>
       </w:rPr>
     </w:lvl>
-    <w:lvl w:ilvl="6" w:tplc="08070001" w:tentative="1">
+  </w:abstractNum>
+  <w:abstractNum w:abstractNumId="2">
+    <w:nsid w:val="15D305AB"/>
+    <w:multiLevelType w:val="singleLevel"/>
+    <w:tmpl w:val="9FAC0334"/>
+    <w:lvl w:ilvl="0">
+      <w:start w:val="1"/>
+      <w:numFmt w:val="decimal"/>
+      <w:pStyle w:val="Listenabsatz"/>
+      <w:lvlText w:val="[%1]"/>
+      <w:legacy w:legacy="1" w:legacySpace="0" w:legacyIndent="567"/>
+      <w:lvlJc w:val="left"/>
+      <w:pPr>
+        <w:ind w:left="567" w:hanging="567"/>
+      </w:pPr>
+    </w:lvl>
+  </w:abstractNum>
+  <w:abstractNum w:abstractNumId="3">
+    <w:nsid w:val="1E1A7F35"/>
+    <w:multiLevelType w:val="multilevel"/>
+    <w:tmpl w:val="64BE4D3E"/>
+    <w:lvl w:ilvl="0">
+      <w:start w:val="1"/>
+      <w:numFmt w:val="decimal"/>
+      <w:pStyle w:val="berschrift1"/>
+      <w:lvlText w:val="%1."/>
+      <w:lvlJc w:val="left"/>
+      <w:pPr>
+        <w:tabs>
+          <w:tab w:val="num" w:pos="360"/>
+        </w:tabs>
+        <w:ind w:left="360" w:hanging="360"/>
+      </w:pPr>
+      <w:rPr>
+        <w:rFonts w:hint="default"/>
+      </w:rPr>
+    </w:lvl>
+    <w:lvl w:ilvl="1">
+      <w:start w:val="1"/>
+      <w:numFmt w:val="decimal"/>
+      <w:pStyle w:val="berschrift2"/>
+      <w:lvlText w:val="%1.%2."/>
+      <w:lvlJc w:val="left"/>
+      <w:pPr>
+        <w:tabs>
+          <w:tab w:val="num" w:pos="357"/>
+        </w:tabs>
+        <w:ind w:left="0" w:firstLine="360"/>
+      </w:pPr>
+      <w:rPr>
+        <w:rFonts w:hint="default"/>
+        <w:b/>
+        <w:sz w:val="24"/>
+        <w:szCs w:val="24"/>
+      </w:rPr>
+    </w:lvl>
+    <w:lvl w:ilvl="2">
+      <w:start w:val="1"/>
+      <w:numFmt w:val="decimal"/>
+      <w:lvlText w:val="%1.%2.%3."/>
+      <w:lvlJc w:val="left"/>
+      <w:pPr>
+        <w:tabs>
+          <w:tab w:val="num" w:pos="1224"/>
+        </w:tabs>
+        <w:ind w:left="1224" w:hanging="504"/>
+      </w:pPr>
+      <w:rPr>
+        <w:rFonts w:hint="default"/>
+      </w:rPr>
+    </w:lvl>
+    <w:lvl w:ilvl="3">
+      <w:start w:val="1"/>
+      <w:numFmt w:val="decimal"/>
+      <w:lvlText w:val="%1.%2.%3.%4."/>
+      <w:lvlJc w:val="left"/>
+      <w:pPr>
+        <w:tabs>
+          <w:tab w:val="num" w:pos="1800"/>
+        </w:tabs>
+        <w:ind w:left="1728" w:hanging="648"/>
+      </w:pPr>
+      <w:rPr>
+        <w:rFonts w:hint="default"/>
+      </w:rPr>
+    </w:lvl>
+    <w:lvl w:ilvl="4">
+      <w:start w:val="1"/>
+      <w:numFmt w:val="decimal"/>
+      <w:lvlText w:val="%1.%2.%3.%4.%5."/>
+      <w:lvlJc w:val="left"/>
+      <w:pPr>
+        <w:tabs>
+          <w:tab w:val="num" w:pos="2520"/>
+        </w:tabs>
+        <w:ind w:left="2232" w:hanging="792"/>
+      </w:pPr>
+      <w:rPr>
+        <w:rFonts w:hint="default"/>
+      </w:rPr>
+    </w:lvl>
+    <w:lvl w:ilvl="5">
+      <w:start w:val="1"/>
+      <w:numFmt w:val="decimal"/>
+      <w:lvlText w:val="%1.%2.%3.%4.%5.%6."/>
+      <w:lvlJc w:val="left"/>
+      <w:pPr>
+        <w:tabs>
+          <w:tab w:val="num" w:pos="2880"/>
+        </w:tabs>
+        <w:ind w:left="2736" w:hanging="936"/>
+      </w:pPr>
+      <w:rPr>
+        <w:rFonts w:hint="default"/>
+      </w:rPr>
+    </w:lvl>
+    <w:lvl w:ilvl="6">
+      <w:start w:val="1"/>
+      <w:numFmt w:val="decimal"/>
+      <w:lvlText w:val="%1.%2.%3.%4.%5.%6.%7."/>
+      <w:lvlJc w:val="left"/>
+      <w:pPr>
+        <w:tabs>
+          <w:tab w:val="num" w:pos="3600"/>
+        </w:tabs>
+        <w:ind w:left="3240" w:hanging="1080"/>
+      </w:pPr>
+      <w:rPr>
+        <w:rFonts w:hint="default"/>
+      </w:rPr>
+    </w:lvl>
+    <w:lvl w:ilvl="7">
+      <w:start w:val="1"/>
+      <w:numFmt w:val="decimal"/>
+      <w:lvlText w:val="%1.%2.%3.%4.%5.%6.%7.%8."/>
+      <w:lvlJc w:val="left"/>
+      <w:pPr>
+        <w:tabs>
+          <w:tab w:val="num" w:pos="3960"/>
+        </w:tabs>
+        <w:ind w:left="3744" w:hanging="1224"/>
+      </w:pPr>
+      <w:rPr>
+        <w:rFonts w:hint="default"/>
+      </w:rPr>
+    </w:lvl>
+    <w:lvl w:ilvl="8">
+      <w:start w:val="1"/>
+      <w:numFmt w:val="decimal"/>
+      <w:lvlText w:val="%1.%2.%3.%4.%5.%6.%7.%8.%9."/>
+      <w:lvlJc w:val="left"/>
+      <w:pPr>
+        <w:tabs>
+          <w:tab w:val="num" w:pos="4680"/>
+        </w:tabs>
+        <w:ind w:left="4320" w:hanging="1440"/>
+      </w:pPr>
+      <w:rPr>
+        <w:rFonts w:hint="default"/>
+      </w:rPr>
+    </w:lvl>
+  </w:abstractNum>
+  <w:abstractNum w:abstractNumId="4">
+    <w:nsid w:val="1FE96A54"/>
+    <w:multiLevelType w:val="hybridMultilevel"/>
+    <w:tmpl w:val="CD8AD914"/>
+    <w:lvl w:ilvl="0" w:tplc="04070001">
       <w:start w:val="1"/>
       <w:numFmt w:val="bullet"/>
       <w:lvlText w:val=""/>
       <w:lvlJc w:val="left"/>
       <w:pPr>
-        <w:ind w:left="5040" w:hanging="360"/>
+        <w:ind w:left="720" w:hanging="360"/>
       </w:pPr>
       <w:rPr>
         <w:rFonts w:ascii="Symbol" w:hAnsi="Symbol" w:hint="default"/>
       </w:rPr>
     </w:lvl>
-    <w:lvl w:ilvl="7" w:tplc="08070003" w:tentative="1">
+    <w:lvl w:ilvl="1" w:tplc="04070003">
       <w:start w:val="1"/>
       <w:numFmt w:val="bullet"/>
       <w:lvlText w:val="o"/>
       <w:lvlJc w:val="left"/>
       <w:pPr>
-        <w:ind w:left="5760" w:hanging="360"/>
+        <w:ind w:left="1440" w:hanging="360"/>
       </w:pPr>
       <w:rPr>
         <w:rFonts w:ascii="Courier New" w:hAnsi="Courier New" w:cs="Courier New" w:hint="default"/>
       </w:rPr>
     </w:lvl>
-    <w:lvl w:ilvl="8" w:tplc="08070005" w:tentative="1">
+    <w:lvl w:ilvl="2" w:tplc="04070005">
       <w:start w:val="1"/>
       <w:numFmt w:val="bullet"/>
       <w:lvlText w:val=""/>
       <w:lvlJc w:val="left"/>
       <w:pPr>
+        <w:ind w:left="2160" w:hanging="360"/>
+      </w:pPr>
+      <w:rPr>
+        <w:rFonts w:ascii="Wingdings" w:hAnsi="Wingdings" w:hint="default"/>
+      </w:rPr>
+    </w:lvl>
+    <w:lvl w:ilvl="3" w:tplc="04070001" w:tentative="1">
+      <w:start w:val="1"/>
+      <w:numFmt w:val="bullet"/>
+      <w:lvlText w:val=""/>
+      <w:lvlJc w:val="left"/>
+      <w:pPr>
+        <w:ind w:left="2880" w:hanging="360"/>
+      </w:pPr>
+      <w:rPr>
+        <w:rFonts w:ascii="Symbol" w:hAnsi="Symbol" w:hint="default"/>
+      </w:rPr>
+    </w:lvl>
+    <w:lvl w:ilvl="4" w:tplc="04070003" w:tentative="1">
+      <w:start w:val="1"/>
+      <w:numFmt w:val="bullet"/>
+      <w:lvlText w:val="o"/>
+      <w:lvlJc w:val="left"/>
+      <w:pPr>
+        <w:ind w:left="3600" w:hanging="360"/>
+      </w:pPr>
+      <w:rPr>
+        <w:rFonts w:ascii="Courier New" w:hAnsi="Courier New" w:cs="Courier New" w:hint="default"/>
+      </w:rPr>
+    </w:lvl>
+    <w:lvl w:ilvl="5" w:tplc="04070005" w:tentative="1">
+      <w:start w:val="1"/>
+      <w:numFmt w:val="bullet"/>
+      <w:lvlText w:val=""/>
+      <w:lvlJc w:val="left"/>
+      <w:pPr>
+        <w:ind w:left="4320" w:hanging="360"/>
+      </w:pPr>
+      <w:rPr>
+        <w:rFonts w:ascii="Wingdings" w:hAnsi="Wingdings" w:hint="default"/>
+      </w:rPr>
+    </w:lvl>
+    <w:lvl w:ilvl="6" w:tplc="04070001" w:tentative="1">
+      <w:start w:val="1"/>
+      <w:numFmt w:val="bullet"/>
+      <w:lvlText w:val=""/>
+      <w:lvlJc w:val="left"/>
+      <w:pPr>
+        <w:ind w:left="5040" w:hanging="360"/>
+      </w:pPr>
+      <w:rPr>
+        <w:rFonts w:ascii="Symbol" w:hAnsi="Symbol" w:hint="default"/>
+      </w:rPr>
+    </w:lvl>
+    <w:lvl w:ilvl="7" w:tplc="04070003" w:tentative="1">
+      <w:start w:val="1"/>
+      <w:numFmt w:val="bullet"/>
+      <w:lvlText w:val="o"/>
+      <w:lvlJc w:val="left"/>
+      <w:pPr>
+        <w:ind w:left="5760" w:hanging="360"/>
+      </w:pPr>
+      <w:rPr>
+        <w:rFonts w:ascii="Courier New" w:hAnsi="Courier New" w:cs="Courier New" w:hint="default"/>
+      </w:rPr>
+    </w:lvl>
+    <w:lvl w:ilvl="8" w:tplc="04070005" w:tentative="1">
+      <w:start w:val="1"/>
+      <w:numFmt w:val="bullet"/>
+      <w:lvlText w:val=""/>
+      <w:lvlJc w:val="left"/>
+      <w:pPr>
+        <w:ind w:left="6480" w:hanging="360"/>
+      </w:pPr>
+      <w:rPr>
+        <w:rFonts w:ascii="Wingdings" w:hAnsi="Wingdings" w:hint="default"/>
+      </w:rPr>
+    </w:lvl>
+  </w:abstractNum>
+  <w:abstractNum w:abstractNumId="5">
+    <w:nsid w:val="79406420"/>
+    <w:multiLevelType w:val="hybridMultilevel"/>
+    <w:tmpl w:val="DD56C52A"/>
+    <w:lvl w:ilvl="0" w:tplc="54547FE8">
+      <w:start w:val="1"/>
+      <w:numFmt w:val="bullet"/>
+      <w:lvlText w:val="‒"/>
+      <w:lvlJc w:val="left"/>
+      <w:pPr>
+        <w:ind w:left="720" w:hanging="360"/>
+      </w:pPr>
+      <w:rPr>
+        <w:rFonts w:ascii="Verdana" w:hAnsi="Verdana" w:hint="default"/>
+        <w:b w:val="0"/>
+        <w:i w:val="0"/>
+        <w:color w:val="auto"/>
+        <w:sz w:val="20"/>
+      </w:rPr>
+    </w:lvl>
+    <w:lvl w:ilvl="1" w:tplc="08070003">
+      <w:start w:val="1"/>
+      <w:numFmt w:val="bullet"/>
+      <w:lvlText w:val="o"/>
+      <w:lvlJc w:val="left"/>
+      <w:pPr>
+        <w:ind w:left="1440" w:hanging="360"/>
+      </w:pPr>
+      <w:rPr>
+        <w:rFonts w:ascii="Courier New" w:hAnsi="Courier New" w:cs="Courier New" w:hint="default"/>
+      </w:rPr>
+    </w:lvl>
+    <w:lvl w:ilvl="2" w:tplc="08070005" w:tentative="1">
+      <w:start w:val="1"/>
+      <w:numFmt w:val="bullet"/>
+      <w:lvlText w:val=""/>
+      <w:lvlJc w:val="left"/>
+      <w:pPr>
+        <w:ind w:left="2160" w:hanging="360"/>
+      </w:pPr>
+      <w:rPr>
+        <w:rFonts w:ascii="Wingdings" w:hAnsi="Wingdings" w:hint="default"/>
+      </w:rPr>
+    </w:lvl>
+    <w:lvl w:ilvl="3" w:tplc="08070001" w:tentative="1">
+      <w:start w:val="1"/>
+      <w:numFmt w:val="bullet"/>
+      <w:lvlText w:val=""/>
+      <w:lvlJc w:val="left"/>
+      <w:pPr>
+        <w:ind w:left="2880" w:hanging="360"/>
+      </w:pPr>
+      <w:rPr>
+        <w:rFonts w:ascii="Symbol" w:hAnsi="Symbol" w:hint="default"/>
+      </w:rPr>
+    </w:lvl>
+    <w:lvl w:ilvl="4" w:tplc="08070003" w:tentative="1">
+      <w:start w:val="1"/>
+      <w:numFmt w:val="bullet"/>
+      <w:lvlText w:val="o"/>
+      <w:lvlJc w:val="left"/>
+      <w:pPr>
+        <w:ind w:left="3600" w:hanging="360"/>
+      </w:pPr>
+      <w:rPr>
+        <w:rFonts w:ascii="Courier New" w:hAnsi="Courier New" w:cs="Courier New" w:hint="default"/>
+      </w:rPr>
+    </w:lvl>
+    <w:lvl w:ilvl="5" w:tplc="08070005" w:tentative="1">
+      <w:start w:val="1"/>
+      <w:numFmt w:val="bullet"/>
+      <w:lvlText w:val=""/>
+      <w:lvlJc w:val="left"/>
+      <w:pPr>
+        <w:ind w:left="4320" w:hanging="360"/>
+      </w:pPr>
+      <w:rPr>
+        <w:rFonts w:ascii="Wingdings" w:hAnsi="Wingdings" w:hint="default"/>
+      </w:rPr>
+    </w:lvl>
+    <w:lvl w:ilvl="6" w:tplc="08070001" w:tentative="1">
+      <w:start w:val="1"/>
+      <w:numFmt w:val="bullet"/>
+      <w:lvlText w:val=""/>
+      <w:lvlJc w:val="left"/>
+      <w:pPr>
+        <w:ind w:left="5040" w:hanging="360"/>
+      </w:pPr>
+      <w:rPr>
+        <w:rFonts w:ascii="Symbol" w:hAnsi="Symbol" w:hint="default"/>
+      </w:rPr>
+    </w:lvl>
+    <w:lvl w:ilvl="7" w:tplc="08070003" w:tentative="1">
+      <w:start w:val="1"/>
+      <w:numFmt w:val="bullet"/>
+      <w:lvlText w:val="o"/>
+      <w:lvlJc w:val="left"/>
+      <w:pPr>
+        <w:ind w:left="5760" w:hanging="360"/>
+      </w:pPr>
+      <w:rPr>
+        <w:rFonts w:ascii="Courier New" w:hAnsi="Courier New" w:cs="Courier New" w:hint="default"/>
+      </w:rPr>
+    </w:lvl>
+    <w:lvl w:ilvl="8" w:tplc="08070005" w:tentative="1">
+      <w:start w:val="1"/>
+      <w:numFmt w:val="bullet"/>
+      <w:lvlText w:val=""/>
+      <w:lvlJc w:val="left"/>
+      <w:pPr>
         <w:ind w:left="6480" w:hanging="360"/>
       </w:pPr>
       <w:rPr>
@@ -1382,10 +2509,25 @@
     </w:lvl>
   </w:abstractNum>
   <w:num w:numId="1">
+    <w:abstractNumId w:val="3"/>
+  </w:num>
+  <w:num w:numId="2">
+    <w:abstractNumId w:val="5"/>
+  </w:num>
+  <w:num w:numId="3">
+    <w:abstractNumId w:val="4"/>
+  </w:num>
+  <w:num w:numId="4">
+    <w:abstractNumId w:val="1"/>
+  </w:num>
+  <w:num w:numId="5">
+    <w:abstractNumId w:val="2"/>
+  </w:num>
+  <w:num w:numId="6">
     <w:abstractNumId w:val="0"/>
   </w:num>
-  <w:num w:numId="2">
-    <w:abstractNumId w:val="1"/>
+  <w:num w:numId="7">
+    <w:abstractNumId w:val="3"/>
   </w:num>
 </w:numbering>
 </file>
@@ -1411,13 +2553,13 @@
     <w:lsdException w:name="Normal" w:semiHidden="0" w:uiPriority="0" w:unhideWhenUsed="0" w:qFormat="1"/>
     <w:lsdException w:name="heading 1" w:semiHidden="0" w:uiPriority="0" w:unhideWhenUsed="0" w:qFormat="1"/>
     <w:lsdException w:name="heading 2" w:uiPriority="0" w:qFormat="1"/>
-    <w:lsdException w:name="heading 3" w:uiPriority="9" w:qFormat="1"/>
-    <w:lsdException w:name="heading 4" w:uiPriority="9" w:qFormat="1"/>
-    <w:lsdException w:name="heading 5" w:uiPriority="9" w:qFormat="1"/>
-    <w:lsdException w:name="heading 6" w:uiPriority="9" w:qFormat="1"/>
-    <w:lsdException w:name="heading 7" w:uiPriority="9" w:qFormat="1"/>
-    <w:lsdException w:name="heading 8" w:uiPriority="9" w:qFormat="1"/>
-    <w:lsdException w:name="heading 9" w:uiPriority="9" w:qFormat="1"/>
+    <w:lsdException w:name="heading 3" w:uiPriority="0" w:qFormat="1"/>
+    <w:lsdException w:name="heading 4" w:uiPriority="0" w:qFormat="1"/>
+    <w:lsdException w:name="heading 5" w:uiPriority="0" w:qFormat="1"/>
+    <w:lsdException w:name="heading 6" w:uiPriority="0" w:qFormat="1"/>
+    <w:lsdException w:name="heading 7" w:uiPriority="0" w:qFormat="1"/>
+    <w:lsdException w:name="heading 8" w:uiPriority="0" w:qFormat="1"/>
+    <w:lsdException w:name="heading 9" w:uiPriority="0" w:qFormat="1"/>
     <w:lsdException w:name="toc 1" w:uiPriority="39"/>
     <w:lsdException w:name="toc 2" w:uiPriority="39"/>
     <w:lsdException w:name="toc 3" w:uiPriority="39"/>
@@ -1578,11 +2720,9 @@
         <w:numId w:val="1"/>
       </w:numPr>
       <w:tabs>
-        <w:tab w:val="clear" w:pos="360"/>
         <w:tab w:val="left" w:pos="720"/>
       </w:tabs>
       <w:spacing w:before="240" w:after="120"/>
-      <w:ind w:left="357" w:hanging="357"/>
       <w:jc w:val="left"/>
       <w:outlineLvl w:val="0"/>
     </w:pPr>
@@ -1625,10 +2765,185 @@
       <w:szCs w:val="28"/>
     </w:rPr>
   </w:style>
+  <w:style w:type="paragraph" w:styleId="berschrift3">
+    <w:name w:val="heading 3"/>
+    <w:basedOn w:val="Standard"/>
+    <w:next w:val="Standard"/>
+    <w:link w:val="berschrift3Zchn"/>
+    <w:qFormat/>
+    <w:rsid w:val="006A4C1D"/>
+    <w:pPr>
+      <w:keepNext/>
+      <w:widowControl w:val="0"/>
+      <w:tabs>
+        <w:tab w:val="left" w:pos="567"/>
+      </w:tabs>
+      <w:suppressAutoHyphens/>
+      <w:spacing w:before="240" w:line="264" w:lineRule="auto"/>
+      <w:ind w:left="567" w:hanging="567"/>
+      <w:outlineLvl w:val="2"/>
+    </w:pPr>
+    <w:rPr>
+      <w:rFonts w:ascii="Times New Roman" w:hAnsi="Times New Roman"/>
+      <w:kern w:val="20"/>
+      <w:sz w:val="24"/>
+      <w:szCs w:val="20"/>
+      <w:lang w:val="de-DE" w:eastAsia="en-US"/>
+    </w:rPr>
+  </w:style>
+  <w:style w:type="paragraph" w:styleId="berschrift4">
+    <w:name w:val="heading 4"/>
+    <w:basedOn w:val="Standard"/>
+    <w:next w:val="Standard"/>
+    <w:link w:val="berschrift4Zchn"/>
+    <w:qFormat/>
+    <w:rsid w:val="006A4C1D"/>
+    <w:pPr>
+      <w:keepNext/>
+      <w:widowControl w:val="0"/>
+      <w:tabs>
+        <w:tab w:val="num" w:pos="864"/>
+      </w:tabs>
+      <w:spacing w:before="240" w:after="60" w:line="264" w:lineRule="auto"/>
+      <w:ind w:left="864" w:hanging="864"/>
+      <w:outlineLvl w:val="3"/>
+    </w:pPr>
+    <w:rPr>
+      <w:rFonts w:ascii="Arial" w:hAnsi="Arial"/>
+      <w:b/>
+      <w:kern w:val="20"/>
+      <w:sz w:val="24"/>
+      <w:szCs w:val="20"/>
+      <w:lang w:val="de-DE" w:eastAsia="en-US"/>
+    </w:rPr>
+  </w:style>
+  <w:style w:type="paragraph" w:styleId="berschrift5">
+    <w:name w:val="heading 5"/>
+    <w:basedOn w:val="Standard"/>
+    <w:next w:val="Standard"/>
+    <w:link w:val="berschrift5Zchn"/>
+    <w:qFormat/>
+    <w:rsid w:val="006A4C1D"/>
+    <w:pPr>
+      <w:widowControl w:val="0"/>
+      <w:tabs>
+        <w:tab w:val="num" w:pos="1008"/>
+      </w:tabs>
+      <w:spacing w:before="240" w:after="60" w:line="264" w:lineRule="auto"/>
+      <w:ind w:left="1008" w:hanging="1008"/>
+      <w:outlineLvl w:val="4"/>
+    </w:pPr>
+    <w:rPr>
+      <w:rFonts w:ascii="Times New Roman" w:hAnsi="Times New Roman"/>
+      <w:kern w:val="20"/>
+      <w:sz w:val="22"/>
+      <w:szCs w:val="20"/>
+      <w:lang w:val="de-DE" w:eastAsia="en-US"/>
+    </w:rPr>
+  </w:style>
+  <w:style w:type="paragraph" w:styleId="berschrift6">
+    <w:name w:val="heading 6"/>
+    <w:basedOn w:val="Standard"/>
+    <w:next w:val="Standard"/>
+    <w:link w:val="berschrift6Zchn"/>
+    <w:qFormat/>
+    <w:rsid w:val="006A4C1D"/>
+    <w:pPr>
+      <w:widowControl w:val="0"/>
+      <w:tabs>
+        <w:tab w:val="num" w:pos="1152"/>
+      </w:tabs>
+      <w:spacing w:before="240" w:after="60" w:line="264" w:lineRule="auto"/>
+      <w:ind w:left="1152" w:hanging="1152"/>
+      <w:outlineLvl w:val="5"/>
+    </w:pPr>
+    <w:rPr>
+      <w:rFonts w:ascii="Times New Roman" w:hAnsi="Times New Roman"/>
+      <w:i/>
+      <w:kern w:val="20"/>
+      <w:sz w:val="22"/>
+      <w:szCs w:val="20"/>
+      <w:lang w:val="de-DE" w:eastAsia="en-US"/>
+    </w:rPr>
+  </w:style>
+  <w:style w:type="paragraph" w:styleId="berschrift7">
+    <w:name w:val="heading 7"/>
+    <w:basedOn w:val="Standard"/>
+    <w:next w:val="Standard"/>
+    <w:link w:val="berschrift7Zchn"/>
+    <w:qFormat/>
+    <w:rsid w:val="006A4C1D"/>
+    <w:pPr>
+      <w:widowControl w:val="0"/>
+      <w:tabs>
+        <w:tab w:val="num" w:pos="1296"/>
+      </w:tabs>
+      <w:spacing w:before="240" w:after="60" w:line="264" w:lineRule="auto"/>
+      <w:ind w:left="1296" w:hanging="1296"/>
+      <w:outlineLvl w:val="6"/>
+    </w:pPr>
+    <w:rPr>
+      <w:rFonts w:ascii="Arial" w:hAnsi="Arial"/>
+      <w:kern w:val="20"/>
+      <w:sz w:val="24"/>
+      <w:szCs w:val="20"/>
+      <w:lang w:val="de-DE" w:eastAsia="en-US"/>
+    </w:rPr>
+  </w:style>
+  <w:style w:type="paragraph" w:styleId="berschrift8">
+    <w:name w:val="heading 8"/>
+    <w:basedOn w:val="Standard"/>
+    <w:next w:val="Standard"/>
+    <w:link w:val="berschrift8Zchn"/>
+    <w:qFormat/>
+    <w:rsid w:val="006A4C1D"/>
+    <w:pPr>
+      <w:widowControl w:val="0"/>
+      <w:tabs>
+        <w:tab w:val="num" w:pos="1440"/>
+      </w:tabs>
+      <w:spacing w:before="240" w:after="60" w:line="264" w:lineRule="auto"/>
+      <w:ind w:left="1440" w:hanging="1440"/>
+      <w:outlineLvl w:val="7"/>
+    </w:pPr>
+    <w:rPr>
+      <w:rFonts w:ascii="Arial" w:hAnsi="Arial"/>
+      <w:i/>
+      <w:kern w:val="20"/>
+      <w:sz w:val="24"/>
+      <w:szCs w:val="20"/>
+      <w:lang w:val="de-DE" w:eastAsia="en-US"/>
+    </w:rPr>
+  </w:style>
+  <w:style w:type="paragraph" w:styleId="berschrift9">
+    <w:name w:val="heading 9"/>
+    <w:basedOn w:val="Standard"/>
+    <w:next w:val="Standard"/>
+    <w:link w:val="berschrift9Zchn"/>
+    <w:qFormat/>
+    <w:rsid w:val="006A4C1D"/>
+    <w:pPr>
+      <w:widowControl w:val="0"/>
+      <w:tabs>
+        <w:tab w:val="num" w:pos="1584"/>
+      </w:tabs>
+      <w:spacing w:before="240" w:after="60" w:line="264" w:lineRule="auto"/>
+      <w:ind w:left="1584" w:hanging="1584"/>
+      <w:outlineLvl w:val="8"/>
+    </w:pPr>
+    <w:rPr>
+      <w:rFonts w:ascii="Arial" w:hAnsi="Arial"/>
+      <w:b/>
+      <w:i/>
+      <w:kern w:val="20"/>
+      <w:sz w:val="18"/>
+      <w:szCs w:val="20"/>
+      <w:lang w:val="de-DE" w:eastAsia="en-US"/>
+    </w:rPr>
+  </w:style>
   <w:style w:type="character" w:default="1" w:styleId="Absatz-Standardschriftart">
     <w:name w:val="Default Paragraph Font"/>
     <w:uiPriority w:val="1"/>
-    <w:semiHidden/>
     <w:unhideWhenUsed/>
   </w:style>
   <w:style w:type="table" w:default="1" w:styleId="NormaleTabelle">
@@ -1843,6 +3158,124 @@
       <w:lang w:eastAsia="de-CH"/>
     </w:rPr>
   </w:style>
+  <w:style w:type="paragraph" w:styleId="Listenabsatz">
+    <w:name w:val="List Paragraph"/>
+    <w:basedOn w:val="Standard"/>
+    <w:uiPriority w:val="34"/>
+    <w:qFormat/>
+    <w:rsid w:val="00597F21"/>
+    <w:pPr>
+      <w:keepLines/>
+      <w:numPr>
+        <w:numId w:val="5"/>
+      </w:numPr>
+      <w:autoSpaceDE w:val="0"/>
+      <w:autoSpaceDN w:val="0"/>
+      <w:adjustRightInd w:val="0"/>
+      <w:spacing w:after="240" w:line="288" w:lineRule="auto"/>
+      <w:contextualSpacing/>
+      <w:jc w:val="left"/>
+    </w:pPr>
+    <w:rPr>
+      <w:rFonts w:ascii="Times New Roman" w:hAnsi="Times New Roman"/>
+      <w:sz w:val="24"/>
+      <w:lang w:val="de-DE" w:eastAsia="en-US"/>
+    </w:rPr>
+  </w:style>
+  <w:style w:type="character" w:customStyle="1" w:styleId="berschrift3Zchn">
+    <w:name w:val="Überschrift 3 Zchn"/>
+    <w:basedOn w:val="Absatz-Standardschriftart"/>
+    <w:link w:val="berschrift3"/>
+    <w:rsid w:val="006A4C1D"/>
+    <w:rPr>
+      <w:rFonts w:ascii="Times New Roman" w:eastAsia="Times New Roman" w:hAnsi="Times New Roman" w:cs="Times New Roman"/>
+      <w:kern w:val="20"/>
+      <w:sz w:val="24"/>
+      <w:szCs w:val="20"/>
+      <w:lang w:val="de-DE"/>
+    </w:rPr>
+  </w:style>
+  <w:style w:type="character" w:customStyle="1" w:styleId="berschrift4Zchn">
+    <w:name w:val="Überschrift 4 Zchn"/>
+    <w:basedOn w:val="Absatz-Standardschriftart"/>
+    <w:link w:val="berschrift4"/>
+    <w:rsid w:val="006A4C1D"/>
+    <w:rPr>
+      <w:rFonts w:ascii="Arial" w:eastAsia="Times New Roman" w:hAnsi="Arial" w:cs="Times New Roman"/>
+      <w:b/>
+      <w:kern w:val="20"/>
+      <w:sz w:val="24"/>
+      <w:szCs w:val="20"/>
+      <w:lang w:val="de-DE"/>
+    </w:rPr>
+  </w:style>
+  <w:style w:type="character" w:customStyle="1" w:styleId="berschrift5Zchn">
+    <w:name w:val="Überschrift 5 Zchn"/>
+    <w:basedOn w:val="Absatz-Standardschriftart"/>
+    <w:link w:val="berschrift5"/>
+    <w:rsid w:val="006A4C1D"/>
+    <w:rPr>
+      <w:rFonts w:ascii="Times New Roman" w:eastAsia="Times New Roman" w:hAnsi="Times New Roman" w:cs="Times New Roman"/>
+      <w:kern w:val="20"/>
+      <w:szCs w:val="20"/>
+      <w:lang w:val="de-DE"/>
+    </w:rPr>
+  </w:style>
+  <w:style w:type="character" w:customStyle="1" w:styleId="berschrift6Zchn">
+    <w:name w:val="Überschrift 6 Zchn"/>
+    <w:basedOn w:val="Absatz-Standardschriftart"/>
+    <w:link w:val="berschrift6"/>
+    <w:rsid w:val="006A4C1D"/>
+    <w:rPr>
+      <w:rFonts w:ascii="Times New Roman" w:eastAsia="Times New Roman" w:hAnsi="Times New Roman" w:cs="Times New Roman"/>
+      <w:i/>
+      <w:kern w:val="20"/>
+      <w:szCs w:val="20"/>
+      <w:lang w:val="de-DE"/>
+    </w:rPr>
+  </w:style>
+  <w:style w:type="character" w:customStyle="1" w:styleId="berschrift7Zchn">
+    <w:name w:val="Überschrift 7 Zchn"/>
+    <w:basedOn w:val="Absatz-Standardschriftart"/>
+    <w:link w:val="berschrift7"/>
+    <w:rsid w:val="006A4C1D"/>
+    <w:rPr>
+      <w:rFonts w:ascii="Arial" w:eastAsia="Times New Roman" w:hAnsi="Arial" w:cs="Times New Roman"/>
+      <w:kern w:val="20"/>
+      <w:sz w:val="24"/>
+      <w:szCs w:val="20"/>
+      <w:lang w:val="de-DE"/>
+    </w:rPr>
+  </w:style>
+  <w:style w:type="character" w:customStyle="1" w:styleId="berschrift8Zchn">
+    <w:name w:val="Überschrift 8 Zchn"/>
+    <w:basedOn w:val="Absatz-Standardschriftart"/>
+    <w:link w:val="berschrift8"/>
+    <w:rsid w:val="006A4C1D"/>
+    <w:rPr>
+      <w:rFonts w:ascii="Arial" w:eastAsia="Times New Roman" w:hAnsi="Arial" w:cs="Times New Roman"/>
+      <w:i/>
+      <w:kern w:val="20"/>
+      <w:sz w:val="24"/>
+      <w:szCs w:val="20"/>
+      <w:lang w:val="de-DE"/>
+    </w:rPr>
+  </w:style>
+  <w:style w:type="character" w:customStyle="1" w:styleId="berschrift9Zchn">
+    <w:name w:val="Überschrift 9 Zchn"/>
+    <w:basedOn w:val="Absatz-Standardschriftart"/>
+    <w:link w:val="berschrift9"/>
+    <w:rsid w:val="006A4C1D"/>
+    <w:rPr>
+      <w:rFonts w:ascii="Arial" w:eastAsia="Times New Roman" w:hAnsi="Arial" w:cs="Times New Roman"/>
+      <w:b/>
+      <w:i/>
+      <w:kern w:val="20"/>
+      <w:sz w:val="18"/>
+      <w:szCs w:val="20"/>
+      <w:lang w:val="de-DE"/>
+    </w:rPr>
+  </w:style>
 </w:styles>
 </file>
 
@@ -1867,13 +3300,13 @@
     <w:lsdException w:name="Normal" w:semiHidden="0" w:uiPriority="0" w:unhideWhenUsed="0" w:qFormat="1"/>
     <w:lsdException w:name="heading 1" w:semiHidden="0" w:uiPriority="0" w:unhideWhenUsed="0" w:qFormat="1"/>
     <w:lsdException w:name="heading 2" w:uiPriority="0" w:qFormat="1"/>
-    <w:lsdException w:name="heading 3" w:uiPriority="9" w:qFormat="1"/>
-    <w:lsdException w:name="heading 4" w:uiPriority="9" w:qFormat="1"/>
-    <w:lsdException w:name="heading 5" w:uiPriority="9" w:qFormat="1"/>
-    <w:lsdException w:name="heading 6" w:uiPriority="9" w:qFormat="1"/>
-    <w:lsdException w:name="heading 7" w:uiPriority="9" w:qFormat="1"/>
-    <w:lsdException w:name="heading 8" w:uiPriority="9" w:qFormat="1"/>
-    <w:lsdException w:name="heading 9" w:uiPriority="9" w:qFormat="1"/>
+    <w:lsdException w:name="heading 3" w:uiPriority="0" w:qFormat="1"/>
+    <w:lsdException w:name="heading 4" w:uiPriority="0" w:qFormat="1"/>
+    <w:lsdException w:name="heading 5" w:uiPriority="0" w:qFormat="1"/>
+    <w:lsdException w:name="heading 6" w:uiPriority="0" w:qFormat="1"/>
+    <w:lsdException w:name="heading 7" w:uiPriority="0" w:qFormat="1"/>
+    <w:lsdException w:name="heading 8" w:uiPriority="0" w:qFormat="1"/>
+    <w:lsdException w:name="heading 9" w:uiPriority="0" w:qFormat="1"/>
     <w:lsdException w:name="toc 1" w:uiPriority="39"/>
     <w:lsdException w:name="toc 2" w:uiPriority="39"/>
     <w:lsdException w:name="toc 3" w:uiPriority="39"/>
@@ -2034,11 +3467,9 @@
         <w:numId w:val="1"/>
       </w:numPr>
       <w:tabs>
-        <w:tab w:val="clear" w:pos="360"/>
         <w:tab w:val="left" w:pos="720"/>
       </w:tabs>
       <w:spacing w:before="240" w:after="120"/>
-      <w:ind w:left="357" w:hanging="357"/>
       <w:jc w:val="left"/>
       <w:outlineLvl w:val="0"/>
     </w:pPr>
@@ -2081,10 +3512,185 @@
       <w:szCs w:val="28"/>
     </w:rPr>
   </w:style>
+  <w:style w:type="paragraph" w:styleId="berschrift3">
+    <w:name w:val="heading 3"/>
+    <w:basedOn w:val="Standard"/>
+    <w:next w:val="Standard"/>
+    <w:link w:val="berschrift3Zchn"/>
+    <w:qFormat/>
+    <w:rsid w:val="006A4C1D"/>
+    <w:pPr>
+      <w:keepNext/>
+      <w:widowControl w:val="0"/>
+      <w:tabs>
+        <w:tab w:val="left" w:pos="567"/>
+      </w:tabs>
+      <w:suppressAutoHyphens/>
+      <w:spacing w:before="240" w:line="264" w:lineRule="auto"/>
+      <w:ind w:left="567" w:hanging="567"/>
+      <w:outlineLvl w:val="2"/>
+    </w:pPr>
+    <w:rPr>
+      <w:rFonts w:ascii="Times New Roman" w:hAnsi="Times New Roman"/>
+      <w:kern w:val="20"/>
+      <w:sz w:val="24"/>
+      <w:szCs w:val="20"/>
+      <w:lang w:val="de-DE" w:eastAsia="en-US"/>
+    </w:rPr>
+  </w:style>
+  <w:style w:type="paragraph" w:styleId="berschrift4">
+    <w:name w:val="heading 4"/>
+    <w:basedOn w:val="Standard"/>
+    <w:next w:val="Standard"/>
+    <w:link w:val="berschrift4Zchn"/>
+    <w:qFormat/>
+    <w:rsid w:val="006A4C1D"/>
+    <w:pPr>
+      <w:keepNext/>
+      <w:widowControl w:val="0"/>
+      <w:tabs>
+        <w:tab w:val="num" w:pos="864"/>
+      </w:tabs>
+      <w:spacing w:before="240" w:after="60" w:line="264" w:lineRule="auto"/>
+      <w:ind w:left="864" w:hanging="864"/>
+      <w:outlineLvl w:val="3"/>
+    </w:pPr>
+    <w:rPr>
+      <w:rFonts w:ascii="Arial" w:hAnsi="Arial"/>
+      <w:b/>
+      <w:kern w:val="20"/>
+      <w:sz w:val="24"/>
+      <w:szCs w:val="20"/>
+      <w:lang w:val="de-DE" w:eastAsia="en-US"/>
+    </w:rPr>
+  </w:style>
+  <w:style w:type="paragraph" w:styleId="berschrift5">
+    <w:name w:val="heading 5"/>
+    <w:basedOn w:val="Standard"/>
+    <w:next w:val="Standard"/>
+    <w:link w:val="berschrift5Zchn"/>
+    <w:qFormat/>
+    <w:rsid w:val="006A4C1D"/>
+    <w:pPr>
+      <w:widowControl w:val="0"/>
+      <w:tabs>
+        <w:tab w:val="num" w:pos="1008"/>
+      </w:tabs>
+      <w:spacing w:before="240" w:after="60" w:line="264" w:lineRule="auto"/>
+      <w:ind w:left="1008" w:hanging="1008"/>
+      <w:outlineLvl w:val="4"/>
+    </w:pPr>
+    <w:rPr>
+      <w:rFonts w:ascii="Times New Roman" w:hAnsi="Times New Roman"/>
+      <w:kern w:val="20"/>
+      <w:sz w:val="22"/>
+      <w:szCs w:val="20"/>
+      <w:lang w:val="de-DE" w:eastAsia="en-US"/>
+    </w:rPr>
+  </w:style>
+  <w:style w:type="paragraph" w:styleId="berschrift6">
+    <w:name w:val="heading 6"/>
+    <w:basedOn w:val="Standard"/>
+    <w:next w:val="Standard"/>
+    <w:link w:val="berschrift6Zchn"/>
+    <w:qFormat/>
+    <w:rsid w:val="006A4C1D"/>
+    <w:pPr>
+      <w:widowControl w:val="0"/>
+      <w:tabs>
+        <w:tab w:val="num" w:pos="1152"/>
+      </w:tabs>
+      <w:spacing w:before="240" w:after="60" w:line="264" w:lineRule="auto"/>
+      <w:ind w:left="1152" w:hanging="1152"/>
+      <w:outlineLvl w:val="5"/>
+    </w:pPr>
+    <w:rPr>
+      <w:rFonts w:ascii="Times New Roman" w:hAnsi="Times New Roman"/>
+      <w:i/>
+      <w:kern w:val="20"/>
+      <w:sz w:val="22"/>
+      <w:szCs w:val="20"/>
+      <w:lang w:val="de-DE" w:eastAsia="en-US"/>
+    </w:rPr>
+  </w:style>
+  <w:style w:type="paragraph" w:styleId="berschrift7">
+    <w:name w:val="heading 7"/>
+    <w:basedOn w:val="Standard"/>
+    <w:next w:val="Standard"/>
+    <w:link w:val="berschrift7Zchn"/>
+    <w:qFormat/>
+    <w:rsid w:val="006A4C1D"/>
+    <w:pPr>
+      <w:widowControl w:val="0"/>
+      <w:tabs>
+        <w:tab w:val="num" w:pos="1296"/>
+      </w:tabs>
+      <w:spacing w:before="240" w:after="60" w:line="264" w:lineRule="auto"/>
+      <w:ind w:left="1296" w:hanging="1296"/>
+      <w:outlineLvl w:val="6"/>
+    </w:pPr>
+    <w:rPr>
+      <w:rFonts w:ascii="Arial" w:hAnsi="Arial"/>
+      <w:kern w:val="20"/>
+      <w:sz w:val="24"/>
+      <w:szCs w:val="20"/>
+      <w:lang w:val="de-DE" w:eastAsia="en-US"/>
+    </w:rPr>
+  </w:style>
+  <w:style w:type="paragraph" w:styleId="berschrift8">
+    <w:name w:val="heading 8"/>
+    <w:basedOn w:val="Standard"/>
+    <w:next w:val="Standard"/>
+    <w:link w:val="berschrift8Zchn"/>
+    <w:qFormat/>
+    <w:rsid w:val="006A4C1D"/>
+    <w:pPr>
+      <w:widowControl w:val="0"/>
+      <w:tabs>
+        <w:tab w:val="num" w:pos="1440"/>
+      </w:tabs>
+      <w:spacing w:before="240" w:after="60" w:line="264" w:lineRule="auto"/>
+      <w:ind w:left="1440" w:hanging="1440"/>
+      <w:outlineLvl w:val="7"/>
+    </w:pPr>
+    <w:rPr>
+      <w:rFonts w:ascii="Arial" w:hAnsi="Arial"/>
+      <w:i/>
+      <w:kern w:val="20"/>
+      <w:sz w:val="24"/>
+      <w:szCs w:val="20"/>
+      <w:lang w:val="de-DE" w:eastAsia="en-US"/>
+    </w:rPr>
+  </w:style>
+  <w:style w:type="paragraph" w:styleId="berschrift9">
+    <w:name w:val="heading 9"/>
+    <w:basedOn w:val="Standard"/>
+    <w:next w:val="Standard"/>
+    <w:link w:val="berschrift9Zchn"/>
+    <w:qFormat/>
+    <w:rsid w:val="006A4C1D"/>
+    <w:pPr>
+      <w:widowControl w:val="0"/>
+      <w:tabs>
+        <w:tab w:val="num" w:pos="1584"/>
+      </w:tabs>
+      <w:spacing w:before="240" w:after="60" w:line="264" w:lineRule="auto"/>
+      <w:ind w:left="1584" w:hanging="1584"/>
+      <w:outlineLvl w:val="8"/>
+    </w:pPr>
+    <w:rPr>
+      <w:rFonts w:ascii="Arial" w:hAnsi="Arial"/>
+      <w:b/>
+      <w:i/>
+      <w:kern w:val="20"/>
+      <w:sz w:val="18"/>
+      <w:szCs w:val="20"/>
+      <w:lang w:val="de-DE" w:eastAsia="en-US"/>
+    </w:rPr>
+  </w:style>
   <w:style w:type="character" w:default="1" w:styleId="Absatz-Standardschriftart">
     <w:name w:val="Default Paragraph Font"/>
     <w:uiPriority w:val="1"/>
-    <w:semiHidden/>
     <w:unhideWhenUsed/>
   </w:style>
   <w:style w:type="table" w:default="1" w:styleId="NormaleTabelle">
@@ -2297,6 +3903,124 @@
       <w:sz w:val="18"/>
       <w:szCs w:val="18"/>
       <w:lang w:eastAsia="de-CH"/>
+    </w:rPr>
+  </w:style>
+  <w:style w:type="paragraph" w:styleId="Listenabsatz">
+    <w:name w:val="List Paragraph"/>
+    <w:basedOn w:val="Standard"/>
+    <w:uiPriority w:val="34"/>
+    <w:qFormat/>
+    <w:rsid w:val="00597F21"/>
+    <w:pPr>
+      <w:keepLines/>
+      <w:numPr>
+        <w:numId w:val="5"/>
+      </w:numPr>
+      <w:autoSpaceDE w:val="0"/>
+      <w:autoSpaceDN w:val="0"/>
+      <w:adjustRightInd w:val="0"/>
+      <w:spacing w:after="240" w:line="288" w:lineRule="auto"/>
+      <w:contextualSpacing/>
+      <w:jc w:val="left"/>
+    </w:pPr>
+    <w:rPr>
+      <w:rFonts w:ascii="Times New Roman" w:hAnsi="Times New Roman"/>
+      <w:sz w:val="24"/>
+      <w:lang w:val="de-DE" w:eastAsia="en-US"/>
+    </w:rPr>
+  </w:style>
+  <w:style w:type="character" w:customStyle="1" w:styleId="berschrift3Zchn">
+    <w:name w:val="Überschrift 3 Zchn"/>
+    <w:basedOn w:val="Absatz-Standardschriftart"/>
+    <w:link w:val="berschrift3"/>
+    <w:rsid w:val="006A4C1D"/>
+    <w:rPr>
+      <w:rFonts w:ascii="Times New Roman" w:eastAsia="Times New Roman" w:hAnsi="Times New Roman" w:cs="Times New Roman"/>
+      <w:kern w:val="20"/>
+      <w:sz w:val="24"/>
+      <w:szCs w:val="20"/>
+      <w:lang w:val="de-DE"/>
+    </w:rPr>
+  </w:style>
+  <w:style w:type="character" w:customStyle="1" w:styleId="berschrift4Zchn">
+    <w:name w:val="Überschrift 4 Zchn"/>
+    <w:basedOn w:val="Absatz-Standardschriftart"/>
+    <w:link w:val="berschrift4"/>
+    <w:rsid w:val="006A4C1D"/>
+    <w:rPr>
+      <w:rFonts w:ascii="Arial" w:eastAsia="Times New Roman" w:hAnsi="Arial" w:cs="Times New Roman"/>
+      <w:b/>
+      <w:kern w:val="20"/>
+      <w:sz w:val="24"/>
+      <w:szCs w:val="20"/>
+      <w:lang w:val="de-DE"/>
+    </w:rPr>
+  </w:style>
+  <w:style w:type="character" w:customStyle="1" w:styleId="berschrift5Zchn">
+    <w:name w:val="Überschrift 5 Zchn"/>
+    <w:basedOn w:val="Absatz-Standardschriftart"/>
+    <w:link w:val="berschrift5"/>
+    <w:rsid w:val="006A4C1D"/>
+    <w:rPr>
+      <w:rFonts w:ascii="Times New Roman" w:eastAsia="Times New Roman" w:hAnsi="Times New Roman" w:cs="Times New Roman"/>
+      <w:kern w:val="20"/>
+      <w:szCs w:val="20"/>
+      <w:lang w:val="de-DE"/>
+    </w:rPr>
+  </w:style>
+  <w:style w:type="character" w:customStyle="1" w:styleId="berschrift6Zchn">
+    <w:name w:val="Überschrift 6 Zchn"/>
+    <w:basedOn w:val="Absatz-Standardschriftart"/>
+    <w:link w:val="berschrift6"/>
+    <w:rsid w:val="006A4C1D"/>
+    <w:rPr>
+      <w:rFonts w:ascii="Times New Roman" w:eastAsia="Times New Roman" w:hAnsi="Times New Roman" w:cs="Times New Roman"/>
+      <w:i/>
+      <w:kern w:val="20"/>
+      <w:szCs w:val="20"/>
+      <w:lang w:val="de-DE"/>
+    </w:rPr>
+  </w:style>
+  <w:style w:type="character" w:customStyle="1" w:styleId="berschrift7Zchn">
+    <w:name w:val="Überschrift 7 Zchn"/>
+    <w:basedOn w:val="Absatz-Standardschriftart"/>
+    <w:link w:val="berschrift7"/>
+    <w:rsid w:val="006A4C1D"/>
+    <w:rPr>
+      <w:rFonts w:ascii="Arial" w:eastAsia="Times New Roman" w:hAnsi="Arial" w:cs="Times New Roman"/>
+      <w:kern w:val="20"/>
+      <w:sz w:val="24"/>
+      <w:szCs w:val="20"/>
+      <w:lang w:val="de-DE"/>
+    </w:rPr>
+  </w:style>
+  <w:style w:type="character" w:customStyle="1" w:styleId="berschrift8Zchn">
+    <w:name w:val="Überschrift 8 Zchn"/>
+    <w:basedOn w:val="Absatz-Standardschriftart"/>
+    <w:link w:val="berschrift8"/>
+    <w:rsid w:val="006A4C1D"/>
+    <w:rPr>
+      <w:rFonts w:ascii="Arial" w:eastAsia="Times New Roman" w:hAnsi="Arial" w:cs="Times New Roman"/>
+      <w:i/>
+      <w:kern w:val="20"/>
+      <w:sz w:val="24"/>
+      <w:szCs w:val="20"/>
+      <w:lang w:val="de-DE"/>
+    </w:rPr>
+  </w:style>
+  <w:style w:type="character" w:customStyle="1" w:styleId="berschrift9Zchn">
+    <w:name w:val="Überschrift 9 Zchn"/>
+    <w:basedOn w:val="Absatz-Standardschriftart"/>
+    <w:link w:val="berschrift9"/>
+    <w:rsid w:val="006A4C1D"/>
+    <w:rPr>
+      <w:rFonts w:ascii="Arial" w:eastAsia="Times New Roman" w:hAnsi="Arial" w:cs="Times New Roman"/>
+      <w:b/>
+      <w:i/>
+      <w:kern w:val="20"/>
+      <w:sz w:val="18"/>
+      <w:szCs w:val="20"/>
+      <w:lang w:val="de-DE"/>
     </w:rPr>
   </w:style>
 </w:styles>
@@ -2557,7 +4281,7 @@
   <a:extraClrSchemeLst/>
   <a:extLst>
     <a:ext uri="{05A4C25C-085E-4340-85A3-A5531E510DB2}">
-      <thm15:themeFamily xmlns:thm15="http://schemas.microsoft.com/office/thememl/2012/main" xmlns="" name="Office Theme" id="{62F939B6-93AF-4DB8-9C6B-D6C7DFDC589F}" vid="{4A3C46E8-61CC-4603-A589-7422A47A8E4A}"/>
+      <thm15:themeFamily xmlns="" xmlns:thm15="http://schemas.microsoft.com/office/thememl/2012/main" name="Office Theme" id="{62F939B6-93AF-4DB8-9C6B-D6C7DFDC589F}" vid="{4A3C46E8-61CC-4603-A589-7422A47A8E4A}"/>
     </a:ext>
   </a:extLst>
 </a:theme>

</xml_diff>